<commit_message>
Subindo login cadastro linkado e funcionando
</commit_message>
<xml_diff>
--- a/Documentos de Reunião/06 - Semana dia 17 ao 24 - SM João Vitor -  PO Gustavo Kohatsu/Reunião Dia 17-05.docx
+++ b/Documentos de Reunião/06 - Semana dia 17 ao 24 - SM João Vitor -  PO Gustavo Kohatsu/Reunião Dia 17-05.docx
@@ -294,13 +294,8 @@
             <w:tcW w:w="3232" w:type="dxa"/>
           </w:tcPr>
           <w:p>
-            <w:proofErr w:type="spellStart"/>
-            <w:r>
-              <w:t>Presencial</w:t>
-            </w:r>
-            <w:proofErr w:type="spellEnd"/>
-            <w:r>
-              <w:t xml:space="preserve"> </w:t>
+            <w:r>
+              <w:t xml:space="preserve">Presencial </w:t>
             </w:r>
           </w:p>
           <w:p/>
@@ -786,13 +781,8 @@
               <w:t>horas</w:t>
             </w:r>
             <w:r>
-              <w:t xml:space="preserve"> / </w:t>
-            </w:r>
-            <w:proofErr w:type="spellStart"/>
-            <w:r>
-              <w:t>minutos</w:t>
-            </w:r>
-            <w:proofErr w:type="spellEnd"/>
+              <w:t xml:space="preserve"> / minutos</w:t>
+            </w:r>
           </w:p>
         </w:tc>
         <w:tc>
@@ -1240,22 +1230,8 @@
           <w:lang w:val="pt-BR"/>
         </w:rPr>
         <w:lastRenderedPageBreak/>
-        <w:t xml:space="preserve">O que cada grupo </w:t>
+        <w:t>O que cada grupo fará :</w:t>
       </w:r>
-      <w:proofErr w:type="gramStart"/>
-      <w:r>
-        <w:rPr>
-          <w:rFonts w:asciiTheme="majorHAnsi" w:hAnsiTheme="majorHAnsi"/>
-          <w:b/>
-          <w:caps/>
-          <w:color w:val="284571" w:themeColor="accent6" w:themeShade="80"/>
-          <w:spacing w:val="20"/>
-          <w:sz w:val="52"/>
-          <w:lang w:val="pt-BR"/>
-        </w:rPr>
-        <w:t>fará :</w:t>
-      </w:r>
-      <w:proofErr w:type="gramEnd"/>
     </w:p>
     <w:p>
       <w:pPr>
@@ -1454,13 +1430,8 @@
               <w:t xml:space="preserve"> horas</w:t>
             </w:r>
             <w:r>
-              <w:t xml:space="preserve"> / </w:t>
-            </w:r>
-            <w:proofErr w:type="spellStart"/>
-            <w:r>
-              <w:t>minutos</w:t>
-            </w:r>
-            <w:proofErr w:type="spellEnd"/>
+              <w:t xml:space="preserve"> / minutos</w:t>
+            </w:r>
           </w:p>
         </w:tc>
         <w:tc>
@@ -1674,6 +1645,7 @@
                 <w:b/>
                 <w:bCs/>
                 <w:color w:val="284571" w:themeColor="accent6" w:themeShade="80"/>
+                <w:lang w:val="pt-BR"/>
               </w:rPr>
             </w:pPr>
             <w:r>
@@ -1681,6 +1653,7 @@
                 <w:b/>
                 <w:bCs/>
                 <w:color w:val="284571" w:themeColor="accent6" w:themeShade="80"/>
+                <w:lang w:val="pt-BR"/>
               </w:rPr>
               <w:t>Front</w:t>
             </w:r>
@@ -1689,6 +1662,7 @@
                 <w:b/>
                 <w:bCs/>
                 <w:color w:val="284571" w:themeColor="accent6" w:themeShade="80"/>
+                <w:lang w:val="pt-BR"/>
               </w:rPr>
               <w:t>-</w:t>
             </w:r>
@@ -1697,6 +1671,7 @@
                 <w:b/>
                 <w:bCs/>
                 <w:color w:val="284571" w:themeColor="accent6" w:themeShade="80"/>
+                <w:lang w:val="pt-BR"/>
               </w:rPr>
               <w:t>En</w:t>
             </w:r>
@@ -1705,39 +1680,48 @@
                 <w:b/>
                 <w:bCs/>
                 <w:color w:val="284571" w:themeColor="accent6" w:themeShade="80"/>
+                <w:lang w:val="pt-BR"/>
               </w:rPr>
               <w:t>d:</w:t>
             </w:r>
           </w:p>
           <w:p>
+            <w:pPr>
+              <w:rPr>
+                <w:lang w:val="pt-BR"/>
+              </w:rPr>
+            </w:pPr>
             <w:r>
               <w:rPr>
                 <w:color w:val="284571" w:themeColor="accent6" w:themeShade="80"/>
+                <w:lang w:val="pt-BR"/>
               </w:rPr>
               <w:t>•</w:t>
             </w:r>
             <w:r>
+              <w:rPr>
+                <w:lang w:val="pt-BR"/>
+              </w:rPr>
               <w:t xml:space="preserve"> </w:t>
             </w:r>
             <w:r>
+              <w:rPr>
+                <w:lang w:val="pt-BR"/>
+              </w:rPr>
               <w:t>---</w:t>
             </w:r>
             <w:r>
-              <w:t xml:space="preserve"> </w:t>
-            </w:r>
-            <w:proofErr w:type="spellStart"/>
-            <w:r>
-              <w:t>Desenvolvimento</w:t>
-            </w:r>
-            <w:proofErr w:type="spellEnd"/>
-            <w:r>
-              <w:t xml:space="preserve"> da Nova Dashboard</w:t>
+              <w:rPr>
+                <w:lang w:val="pt-BR"/>
+              </w:rPr>
+              <w:t xml:space="preserve"> Desenvolvimento da Nova Dashboard</w:t>
             </w:r>
           </w:p>
           <w:p>
             <w:pPr>
               <w:rPr>
                 <w:color w:val="284571" w:themeColor="accent6" w:themeShade="80"/>
+                <w:lang w:val="pt-BR"/>
               </w:rPr>
             </w:pPr>
           </w:p>
@@ -1745,66 +1729,82 @@
             <w:pPr>
               <w:rPr>
                 <w:color w:val="284571" w:themeColor="accent6" w:themeShade="80"/>
-              </w:rPr>
-            </w:pPr>
-          </w:p>
-          <w:p>
+                <w:lang w:val="pt-BR"/>
+              </w:rPr>
+            </w:pPr>
+          </w:p>
+          <w:p>
+            <w:pPr>
+              <w:rPr>
+                <w:lang w:val="pt-BR"/>
+              </w:rPr>
+            </w:pPr>
             <w:r>
               <w:rPr>
                 <w:color w:val="284571" w:themeColor="accent6" w:themeShade="80"/>
+                <w:lang w:val="pt-BR"/>
               </w:rPr>
               <w:t>•</w:t>
             </w:r>
             <w:r>
-              <w:t xml:space="preserve"> </w:t>
-            </w:r>
-            <w:r>
-              <w:t xml:space="preserve">--- </w:t>
-            </w:r>
-            <w:proofErr w:type="spellStart"/>
-            <w:r>
-              <w:t>Adicionar</w:t>
-            </w:r>
-            <w:proofErr w:type="spellEnd"/>
-            <w:r>
-              <w:t xml:space="preserve"> a </w:t>
-            </w:r>
-            <w:proofErr w:type="spellStart"/>
-            <w:r>
-              <w:t>fkMatriz</w:t>
-            </w:r>
-            <w:proofErr w:type="spellEnd"/>
-            <w:r>
-              <w:t xml:space="preserve"> no HTML da Tela </w:t>
-            </w:r>
-            <w:proofErr w:type="spellStart"/>
-            <w:r>
-              <w:t>cadastro</w:t>
-            </w:r>
-            <w:proofErr w:type="spellEnd"/>
-            <w:r>
-              <w:t xml:space="preserve"> de </w:t>
-            </w:r>
-            <w:proofErr w:type="spellStart"/>
-            <w:r>
-              <w:t>Funcionario</w:t>
-            </w:r>
-            <w:proofErr w:type="spellEnd"/>
-          </w:p>
-          <w:p/>
-          <w:p/>
-          <w:p/>
-          <w:p/>
-          <w:p/>
+              <w:rPr>
+                <w:lang w:val="pt-BR"/>
+              </w:rPr>
+              <w:t xml:space="preserve"> --- Adicionar a fkMatriz no HTML da Tela cadastro de </w:t>
+            </w:r>
+            <w:r>
+              <w:rPr>
+                <w:lang w:val="pt-BR"/>
+              </w:rPr>
+              <w:t>Empresa</w:t>
+            </w:r>
+          </w:p>
+          <w:p>
+            <w:pPr>
+              <w:rPr>
+                <w:lang w:val="pt-BR"/>
+              </w:rPr>
+            </w:pPr>
+          </w:p>
+          <w:p>
+            <w:pPr>
+              <w:rPr>
+                <w:lang w:val="pt-BR"/>
+              </w:rPr>
+            </w:pPr>
+          </w:p>
+          <w:p>
+            <w:pPr>
+              <w:rPr>
+                <w:lang w:val="pt-BR"/>
+              </w:rPr>
+            </w:pPr>
+          </w:p>
+          <w:p>
+            <w:pPr>
+              <w:rPr>
+                <w:lang w:val="pt-BR"/>
+              </w:rPr>
+            </w:pPr>
+          </w:p>
+          <w:p>
+            <w:pPr>
+              <w:rPr>
+                <w:lang w:val="pt-BR"/>
+              </w:rPr>
+            </w:pPr>
+          </w:p>
           <w:p>
             <w:pPr>
               <w:rPr>
                 <w:color w:val="284571" w:themeColor="accent6" w:themeShade="80"/>
+                <w:lang w:val="pt-BR"/>
               </w:rPr>
             </w:pPr>
             <w:r>
               <w:rPr>
                 <w:color w:val="284571" w:themeColor="accent6" w:themeShade="80"/>
+                <w:lang w:val="pt-BR"/>
               </w:rPr>
               <w:t>******************************</w:t>
             </w:r>
@@ -1816,6 +1816,7 @@
                 <w:color w:val="284571" w:themeColor="accent6" w:themeShade="80"/>
                 <w:sz w:val="22"/>
                 <w:szCs w:val="22"/>
+                <w:lang w:val="pt-BR"/>
               </w:rPr>
             </w:pPr>
             <w:r>
@@ -1823,6 +1824,7 @@
                 <w:b/>
                 <w:bCs/>
                 <w:color w:val="284571" w:themeColor="accent6" w:themeShade="80"/>
+                <w:lang w:val="pt-BR"/>
               </w:rPr>
               <w:t>Back</w:t>
             </w:r>
@@ -1831,6 +1833,7 @@
                 <w:b/>
                 <w:bCs/>
                 <w:color w:val="284571" w:themeColor="accent6" w:themeShade="80"/>
+                <w:lang w:val="pt-BR"/>
               </w:rPr>
               <w:t>-</w:t>
             </w:r>
@@ -1839,6 +1842,7 @@
                 <w:b/>
                 <w:bCs/>
                 <w:color w:val="284571" w:themeColor="accent6" w:themeShade="80"/>
+                <w:lang w:val="pt-BR"/>
               </w:rPr>
               <w:t>End</w:t>
             </w:r>
@@ -1847,6 +1851,7 @@
                 <w:b/>
                 <w:bCs/>
                 <w:color w:val="284571" w:themeColor="accent6" w:themeShade="80"/>
+                <w:lang w:val="pt-BR"/>
               </w:rPr>
               <w:t>:</w:t>
             </w:r>
@@ -1857,6 +1862,7 @@
                 <w:rFonts w:ascii="Aptos" w:eastAsia="Aptos" w:hAnsi="Aptos" w:cs="Aptos"/>
                 <w:sz w:val="22"/>
                 <w:szCs w:val="22"/>
+                <w:lang w:val="pt-BR"/>
               </w:rPr>
             </w:pPr>
             <w:r>
@@ -1865,6 +1871,7 @@
                 <w:color w:val="284571" w:themeColor="accent6" w:themeShade="80"/>
                 <w:sz w:val="22"/>
                 <w:szCs w:val="22"/>
+                <w:lang w:val="pt-BR"/>
               </w:rPr>
               <w:t>•</w:t>
             </w:r>
@@ -1873,6 +1880,7 @@
                 <w:rFonts w:ascii="Aptos" w:eastAsia="Aptos" w:hAnsi="Aptos" w:cs="Aptos"/>
                 <w:sz w:val="22"/>
                 <w:szCs w:val="22"/>
+                <w:lang w:val="pt-BR"/>
               </w:rPr>
               <w:t xml:space="preserve"> </w:t>
             </w:r>
@@ -1881,6 +1889,7 @@
                 <w:rFonts w:ascii="Aptos" w:eastAsia="Aptos" w:hAnsi="Aptos" w:cs="Aptos"/>
                 <w:sz w:val="22"/>
                 <w:szCs w:val="22"/>
+                <w:lang w:val="pt-BR"/>
               </w:rPr>
               <w:t>---</w:t>
             </w:r>
@@ -1889,78 +1898,61 @@
                 <w:rFonts w:ascii="Aptos" w:eastAsia="Aptos" w:hAnsi="Aptos" w:cs="Aptos"/>
                 <w:sz w:val="22"/>
                 <w:szCs w:val="22"/>
-              </w:rPr>
-              <w:t xml:space="preserve"> </w:t>
-            </w:r>
-            <w:proofErr w:type="spellStart"/>
-            <w:r>
-              <w:rPr>
-                <w:rFonts w:ascii="Aptos" w:eastAsia="Aptos" w:hAnsi="Aptos" w:cs="Aptos"/>
-                <w:sz w:val="22"/>
-                <w:szCs w:val="22"/>
-              </w:rPr>
-              <w:t>Desenvolver</w:t>
-            </w:r>
-            <w:proofErr w:type="spellEnd"/>
-            <w:r>
-              <w:rPr>
-                <w:rFonts w:ascii="Aptos" w:eastAsia="Aptos" w:hAnsi="Aptos" w:cs="Aptos"/>
-                <w:sz w:val="22"/>
-                <w:szCs w:val="22"/>
-              </w:rPr>
-              <w:t xml:space="preserve"> o </w:t>
-            </w:r>
-            <w:proofErr w:type="spellStart"/>
-            <w:r>
-              <w:rPr>
-                <w:rFonts w:ascii="Aptos" w:eastAsia="Aptos" w:hAnsi="Aptos" w:cs="Aptos"/>
-                <w:sz w:val="22"/>
-                <w:szCs w:val="22"/>
-              </w:rPr>
-              <w:t>WebDataViz</w:t>
-            </w:r>
-            <w:proofErr w:type="spellEnd"/>
-          </w:p>
-          <w:p>
-            <w:pPr>
-              <w:rPr>
-                <w:rFonts w:ascii="Aptos" w:eastAsia="Aptos" w:hAnsi="Aptos" w:cs="Aptos"/>
-                <w:sz w:val="22"/>
-                <w:szCs w:val="22"/>
-              </w:rPr>
-            </w:pPr>
-          </w:p>
-          <w:p>
-            <w:pPr>
-              <w:rPr>
-                <w:rFonts w:ascii="Aptos" w:eastAsia="Aptos" w:hAnsi="Aptos" w:cs="Aptos"/>
-                <w:sz w:val="22"/>
-                <w:szCs w:val="22"/>
-              </w:rPr>
-            </w:pPr>
-          </w:p>
-          <w:p>
-            <w:pPr>
-              <w:rPr>
-                <w:rFonts w:ascii="Aptos" w:eastAsia="Aptos" w:hAnsi="Aptos" w:cs="Aptos"/>
-                <w:sz w:val="22"/>
-                <w:szCs w:val="22"/>
-              </w:rPr>
-            </w:pPr>
-          </w:p>
-          <w:p>
-            <w:pPr>
-              <w:rPr>
-                <w:rFonts w:ascii="Aptos" w:eastAsia="Aptos" w:hAnsi="Aptos" w:cs="Aptos"/>
-                <w:sz w:val="22"/>
-                <w:szCs w:val="22"/>
-              </w:rPr>
-            </w:pPr>
-          </w:p>
-          <w:p>
+                <w:lang w:val="pt-BR"/>
+              </w:rPr>
+              <w:t xml:space="preserve"> Desenvolver o WebDataViz</w:t>
+            </w:r>
+          </w:p>
+          <w:p>
+            <w:pPr>
+              <w:rPr>
+                <w:rFonts w:ascii="Aptos" w:eastAsia="Aptos" w:hAnsi="Aptos" w:cs="Aptos"/>
+                <w:sz w:val="22"/>
+                <w:szCs w:val="22"/>
+                <w:lang w:val="pt-BR"/>
+              </w:rPr>
+            </w:pPr>
+          </w:p>
+          <w:p>
+            <w:pPr>
+              <w:rPr>
+                <w:rFonts w:ascii="Aptos" w:eastAsia="Aptos" w:hAnsi="Aptos" w:cs="Aptos"/>
+                <w:sz w:val="22"/>
+                <w:szCs w:val="22"/>
+                <w:lang w:val="pt-BR"/>
+              </w:rPr>
+            </w:pPr>
+          </w:p>
+          <w:p>
+            <w:pPr>
+              <w:rPr>
+                <w:rFonts w:ascii="Aptos" w:eastAsia="Aptos" w:hAnsi="Aptos" w:cs="Aptos"/>
+                <w:sz w:val="22"/>
+                <w:szCs w:val="22"/>
+                <w:lang w:val="pt-BR"/>
+              </w:rPr>
+            </w:pPr>
+          </w:p>
+          <w:p>
+            <w:pPr>
+              <w:rPr>
+                <w:rFonts w:ascii="Aptos" w:eastAsia="Aptos" w:hAnsi="Aptos" w:cs="Aptos"/>
+                <w:sz w:val="22"/>
+                <w:szCs w:val="22"/>
+                <w:lang w:val="pt-BR"/>
+              </w:rPr>
+            </w:pPr>
+          </w:p>
+          <w:p>
+            <w:pPr>
+              <w:rPr>
+                <w:lang w:val="pt-BR"/>
+              </w:rPr>
+            </w:pPr>
             <w:r>
               <w:rPr>
                 <w:color w:val="284571" w:themeColor="accent6" w:themeShade="80"/>
+                <w:lang w:val="pt-BR"/>
               </w:rPr>
               <w:t>******************************</w:t>
             </w:r>
@@ -1974,6 +1966,7 @@
                 <w:color w:val="284571" w:themeColor="accent6" w:themeShade="80"/>
                 <w:sz w:val="22"/>
                 <w:szCs w:val="22"/>
+                <w:lang w:val="pt-BR"/>
               </w:rPr>
             </w:pPr>
             <w:r>
@@ -1984,10 +1977,10 @@
                 <w:color w:val="284571" w:themeColor="accent6" w:themeShade="80"/>
                 <w:sz w:val="22"/>
                 <w:szCs w:val="22"/>
-              </w:rPr>
-              <w:t>BD/</w:t>
-            </w:r>
-            <w:proofErr w:type="spellStart"/>
+                <w:lang w:val="pt-BR"/>
+              </w:rPr>
+              <w:t>BD/Documentaçã</w:t>
+            </w:r>
             <w:r>
               <w:rPr>
                 <w:rFonts w:ascii="Aptos" w:eastAsia="Aptos" w:hAnsi="Aptos" w:cs="Aptos"/>
@@ -1996,48 +1989,84 @@
                 <w:color w:val="284571" w:themeColor="accent6" w:themeShade="80"/>
                 <w:sz w:val="22"/>
                 <w:szCs w:val="22"/>
-              </w:rPr>
-              <w:t>Documentaçã</w:t>
-            </w:r>
-            <w:r>
-              <w:rPr>
-                <w:rFonts w:ascii="Aptos" w:eastAsia="Aptos" w:hAnsi="Aptos" w:cs="Aptos"/>
-                <w:b/>
-                <w:bCs/>
+                <w:lang w:val="pt-BR"/>
+              </w:rPr>
+              <w:t>o:</w:t>
+            </w:r>
+          </w:p>
+          <w:p>
+            <w:pPr>
+              <w:rPr>
+                <w:rFonts w:ascii="Aptos" w:eastAsia="Aptos" w:hAnsi="Aptos" w:cs="Aptos"/>
+                <w:sz w:val="22"/>
+                <w:szCs w:val="22"/>
+                <w:lang w:val="pt-BR"/>
+              </w:rPr>
+            </w:pPr>
+            <w:r>
+              <w:rPr>
+                <w:rFonts w:ascii="Aptos" w:eastAsia="Aptos" w:hAnsi="Aptos" w:cs="Aptos"/>
                 <w:color w:val="284571" w:themeColor="accent6" w:themeShade="80"/>
                 <w:sz w:val="22"/>
                 <w:szCs w:val="22"/>
-              </w:rPr>
-              <w:t>o</w:t>
-            </w:r>
-            <w:proofErr w:type="spellEnd"/>
-            <w:r>
-              <w:rPr>
-                <w:rFonts w:ascii="Aptos" w:eastAsia="Aptos" w:hAnsi="Aptos" w:cs="Aptos"/>
-                <w:b/>
-                <w:bCs/>
+                <w:lang w:val="pt-BR"/>
+              </w:rPr>
+              <w:t>•</w:t>
+            </w:r>
+            <w:r>
+              <w:rPr>
+                <w:rFonts w:ascii="Aptos" w:eastAsia="Aptos" w:hAnsi="Aptos" w:cs="Aptos"/>
+                <w:sz w:val="22"/>
+                <w:szCs w:val="22"/>
+                <w:lang w:val="pt-BR"/>
+              </w:rPr>
+              <w:t xml:space="preserve"> </w:t>
+            </w:r>
+            <w:r>
+              <w:rPr>
+                <w:rFonts w:ascii="Aptos" w:eastAsia="Aptos" w:hAnsi="Aptos" w:cs="Aptos"/>
+                <w:sz w:val="22"/>
+                <w:szCs w:val="22"/>
+                <w:lang w:val="pt-BR"/>
+              </w:rPr>
+              <w:t>---</w:t>
+            </w:r>
+            <w:r>
+              <w:rPr>
+                <w:rFonts w:ascii="Aptos" w:eastAsia="Aptos" w:hAnsi="Aptos" w:cs="Aptos"/>
+                <w:sz w:val="22"/>
+                <w:szCs w:val="22"/>
+                <w:lang w:val="pt-BR"/>
+              </w:rPr>
+              <w:t xml:space="preserve"> Desenvolver a ferramenta de HelpDesk</w:t>
+            </w:r>
+          </w:p>
+          <w:p>
+            <w:pPr>
+              <w:rPr>
+                <w:rFonts w:ascii="Aptos" w:eastAsia="Aptos" w:hAnsi="Aptos" w:cs="Aptos"/>
+                <w:sz w:val="22"/>
+                <w:szCs w:val="22"/>
+                <w:u w:val="single"/>
+                <w:lang w:val="pt-BR"/>
+              </w:rPr>
+            </w:pPr>
+          </w:p>
+          <w:p>
+            <w:pPr>
+              <w:rPr>
+                <w:rFonts w:ascii="Aptos" w:eastAsia="Aptos" w:hAnsi="Aptos" w:cs="Aptos"/>
+                <w:sz w:val="22"/>
+                <w:szCs w:val="22"/>
+                <w:lang w:val="pt-BR"/>
+              </w:rPr>
+            </w:pPr>
+            <w:r>
+              <w:rPr>
+                <w:rFonts w:ascii="Aptos" w:eastAsia="Aptos" w:hAnsi="Aptos" w:cs="Aptos"/>
                 <w:color w:val="284571" w:themeColor="accent6" w:themeShade="80"/>
                 <w:sz w:val="22"/>
                 <w:szCs w:val="22"/>
-              </w:rPr>
-              <w:t>:</w:t>
-            </w:r>
-          </w:p>
-          <w:p>
-            <w:pPr>
-              <w:rPr>
-                <w:rFonts w:ascii="Aptos" w:eastAsia="Aptos" w:hAnsi="Aptos" w:cs="Aptos"/>
-                <w:sz w:val="22"/>
-                <w:szCs w:val="22"/>
-                <w:lang w:val="pt-BR"/>
-              </w:rPr>
-            </w:pPr>
-            <w:r>
-              <w:rPr>
-                <w:rFonts w:ascii="Aptos" w:eastAsia="Aptos" w:hAnsi="Aptos" w:cs="Aptos"/>
-                <w:color w:val="284571" w:themeColor="accent6" w:themeShade="80"/>
-                <w:sz w:val="22"/>
-                <w:szCs w:val="22"/>
                 <w:lang w:val="pt-BR"/>
               </w:rPr>
               <w:t>•</w:t>
@@ -2049,88 +2078,8 @@
                 <w:szCs w:val="22"/>
                 <w:lang w:val="pt-BR"/>
               </w:rPr>
-              <w:t xml:space="preserve"> </w:t>
-            </w:r>
-            <w:r>
-              <w:rPr>
-                <w:rFonts w:ascii="Aptos" w:eastAsia="Aptos" w:hAnsi="Aptos" w:cs="Aptos"/>
-                <w:sz w:val="22"/>
-                <w:szCs w:val="22"/>
-                <w:lang w:val="pt-BR"/>
-              </w:rPr>
-              <w:t>---</w:t>
-            </w:r>
-            <w:r>
-              <w:rPr>
-                <w:rFonts w:ascii="Aptos" w:eastAsia="Aptos" w:hAnsi="Aptos" w:cs="Aptos"/>
-                <w:sz w:val="22"/>
-                <w:szCs w:val="22"/>
-                <w:lang w:val="pt-BR"/>
-              </w:rPr>
-              <w:t xml:space="preserve"> Desenvolver a ferramenta de </w:t>
-            </w:r>
-            <w:proofErr w:type="spellStart"/>
-            <w:r>
-              <w:rPr>
-                <w:rFonts w:ascii="Aptos" w:eastAsia="Aptos" w:hAnsi="Aptos" w:cs="Aptos"/>
-                <w:sz w:val="22"/>
-                <w:szCs w:val="22"/>
-                <w:lang w:val="pt-BR"/>
-              </w:rPr>
-              <w:t>HelpDesk</w:t>
-            </w:r>
-            <w:proofErr w:type="spellEnd"/>
-          </w:p>
-          <w:p>
-            <w:pPr>
-              <w:rPr>
-                <w:rFonts w:ascii="Aptos" w:eastAsia="Aptos" w:hAnsi="Aptos" w:cs="Aptos"/>
-                <w:sz w:val="22"/>
-                <w:szCs w:val="22"/>
-                <w:u w:val="single"/>
-                <w:lang w:val="pt-BR"/>
-              </w:rPr>
-            </w:pPr>
-          </w:p>
-          <w:p>
-            <w:pPr>
-              <w:rPr>
-                <w:rFonts w:ascii="Aptos" w:eastAsia="Aptos" w:hAnsi="Aptos" w:cs="Aptos"/>
-                <w:sz w:val="22"/>
-                <w:szCs w:val="22"/>
-                <w:lang w:val="pt-BR"/>
-              </w:rPr>
-            </w:pPr>
-            <w:r>
-              <w:rPr>
-                <w:rFonts w:ascii="Aptos" w:eastAsia="Aptos" w:hAnsi="Aptos" w:cs="Aptos"/>
-                <w:color w:val="284571" w:themeColor="accent6" w:themeShade="80"/>
-                <w:sz w:val="22"/>
-                <w:szCs w:val="22"/>
-                <w:lang w:val="pt-BR"/>
-              </w:rPr>
-              <w:t>•</w:t>
-            </w:r>
-            <w:r>
-              <w:rPr>
-                <w:rFonts w:ascii="Aptos" w:eastAsia="Aptos" w:hAnsi="Aptos" w:cs="Aptos"/>
-                <w:sz w:val="22"/>
-                <w:szCs w:val="22"/>
-                <w:lang w:val="pt-BR"/>
-              </w:rPr>
-              <w:t xml:space="preserve"> --- Realizar as perguntas do </w:t>
-            </w:r>
-            <w:proofErr w:type="spellStart"/>
-            <w:r>
-              <w:rPr>
-                <w:rFonts w:ascii="Aptos" w:eastAsia="Aptos" w:hAnsi="Aptos" w:cs="Aptos"/>
-                <w:sz w:val="22"/>
-                <w:szCs w:val="22"/>
-                <w:lang w:val="pt-BR"/>
-              </w:rPr>
-              <w:t>GameOfSelect</w:t>
-            </w:r>
-            <w:proofErr w:type="spellEnd"/>
+              <w:t xml:space="preserve"> --- Realizar as perguntas do GameOfSelect</w:t>
+            </w:r>
             <w:r>
               <w:rPr>
                 <w:rFonts w:ascii="Aptos" w:eastAsia="Aptos" w:hAnsi="Aptos" w:cs="Aptos"/>
@@ -2392,16 +2341,8 @@
               <w:rPr>
                 <w:lang w:val="pt-BR"/>
               </w:rPr>
-              <w:t xml:space="preserve">Gustavo </w:t>
-            </w:r>
-            <w:proofErr w:type="spellStart"/>
-            <w:r>
-              <w:rPr>
-                <w:lang w:val="pt-BR"/>
-              </w:rPr>
-              <w:t>Kohatsu</w:t>
-            </w:r>
-            <w:proofErr w:type="spellEnd"/>
+              <w:t>Gustavo Kohatsu</w:t>
+            </w:r>
           </w:p>
           <w:p>
             <w:pPr>
@@ -2549,115 +2490,239 @@
               <w:top w:val="single" w:sz="8" w:space="0" w:color="C2D2E9" w:themeColor="accent6" w:themeTint="66"/>
             </w:tcBorders>
           </w:tcPr>
-          <w:p/>
-          <w:p>
-            <w:r>
-              <w:t xml:space="preserve">19/05 </w:t>
-            </w:r>
-            <w:proofErr w:type="spellStart"/>
-            <w:r>
-              <w:t>ás</w:t>
-            </w:r>
-            <w:proofErr w:type="spellEnd"/>
-            <w:r>
-              <w:t xml:space="preserve"> 20:30</w:t>
-            </w:r>
-          </w:p>
-          <w:p/>
-          <w:p/>
-          <w:p/>
-          <w:p>
-            <w:r>
-              <w:t xml:space="preserve">19/05 </w:t>
-            </w:r>
-            <w:proofErr w:type="spellStart"/>
-            <w:r>
-              <w:t>ás</w:t>
-            </w:r>
-            <w:proofErr w:type="spellEnd"/>
-            <w:r>
-              <w:t xml:space="preserve"> 20:30</w:t>
-            </w:r>
-          </w:p>
-          <w:p/>
-          <w:p/>
-          <w:p/>
-          <w:p/>
-          <w:p/>
+          <w:p>
+            <w:pPr>
+              <w:rPr>
+                <w:lang w:val="pt-BR"/>
+              </w:rPr>
+            </w:pPr>
+          </w:p>
+          <w:p>
+            <w:pPr>
+              <w:rPr>
+                <w:lang w:val="pt-BR"/>
+              </w:rPr>
+            </w:pPr>
+            <w:r>
+              <w:rPr>
+                <w:lang w:val="pt-BR"/>
+              </w:rPr>
+              <w:t>19/05 ás 20:30</w:t>
+            </w:r>
+          </w:p>
+          <w:p>
+            <w:pPr>
+              <w:rPr>
+                <w:lang w:val="pt-BR"/>
+              </w:rPr>
+            </w:pPr>
+          </w:p>
+          <w:p>
+            <w:pPr>
+              <w:rPr>
+                <w:lang w:val="pt-BR"/>
+              </w:rPr>
+            </w:pPr>
+          </w:p>
+          <w:p>
+            <w:pPr>
+              <w:rPr>
+                <w:lang w:val="pt-BR"/>
+              </w:rPr>
+            </w:pPr>
+          </w:p>
+          <w:p>
+            <w:pPr>
+              <w:rPr>
+                <w:lang w:val="pt-BR"/>
+              </w:rPr>
+            </w:pPr>
+            <w:r>
+              <w:rPr>
+                <w:lang w:val="pt-BR"/>
+              </w:rPr>
+              <w:t>19/05 ás 20:30</w:t>
+            </w:r>
+          </w:p>
+          <w:p>
+            <w:pPr>
+              <w:rPr>
+                <w:lang w:val="pt-BR"/>
+              </w:rPr>
+            </w:pPr>
+          </w:p>
+          <w:p>
+            <w:pPr>
+              <w:rPr>
+                <w:lang w:val="pt-BR"/>
+              </w:rPr>
+            </w:pPr>
+          </w:p>
+          <w:p>
+            <w:pPr>
+              <w:rPr>
+                <w:lang w:val="pt-BR"/>
+              </w:rPr>
+            </w:pPr>
+          </w:p>
+          <w:p>
+            <w:pPr>
+              <w:rPr>
+                <w:lang w:val="pt-BR"/>
+              </w:rPr>
+            </w:pPr>
+          </w:p>
+          <w:p>
+            <w:pPr>
+              <w:rPr>
+                <w:lang w:val="pt-BR"/>
+              </w:rPr>
+            </w:pPr>
+          </w:p>
           <w:p>
             <w:pPr>
               <w:rPr>
                 <w:color w:val="284571" w:themeColor="accent6" w:themeShade="80"/>
+                <w:lang w:val="pt-BR"/>
               </w:rPr>
             </w:pPr>
             <w:r>
               <w:rPr>
                 <w:color w:val="284571" w:themeColor="accent6" w:themeShade="80"/>
+                <w:lang w:val="pt-BR"/>
               </w:rPr>
               <w:t>***********</w:t>
             </w:r>
           </w:p>
-          <w:p/>
-          <w:p>
-            <w:r>
-              <w:t xml:space="preserve">23/05 </w:t>
-            </w:r>
-            <w:proofErr w:type="spellStart"/>
-            <w:r>
-              <w:t>ás</w:t>
-            </w:r>
-            <w:proofErr w:type="spellEnd"/>
-            <w:r>
-              <w:t xml:space="preserve"> 10:00</w:t>
-            </w:r>
-          </w:p>
-          <w:p/>
-          <w:p/>
-          <w:p/>
-          <w:p/>
+          <w:p>
+            <w:pPr>
+              <w:rPr>
+                <w:lang w:val="pt-BR"/>
+              </w:rPr>
+            </w:pPr>
+          </w:p>
+          <w:p>
+            <w:pPr>
+              <w:rPr>
+                <w:lang w:val="pt-BR"/>
+              </w:rPr>
+            </w:pPr>
+            <w:r>
+              <w:rPr>
+                <w:lang w:val="pt-BR"/>
+              </w:rPr>
+              <w:t>23/05 ás 10:00</w:t>
+            </w:r>
+          </w:p>
+          <w:p>
+            <w:pPr>
+              <w:rPr>
+                <w:lang w:val="pt-BR"/>
+              </w:rPr>
+            </w:pPr>
+          </w:p>
+          <w:p>
+            <w:pPr>
+              <w:rPr>
+                <w:lang w:val="pt-BR"/>
+              </w:rPr>
+            </w:pPr>
+          </w:p>
+          <w:p>
+            <w:pPr>
+              <w:rPr>
+                <w:lang w:val="pt-BR"/>
+              </w:rPr>
+            </w:pPr>
+          </w:p>
+          <w:p>
+            <w:pPr>
+              <w:rPr>
+                <w:lang w:val="pt-BR"/>
+              </w:rPr>
+            </w:pPr>
+          </w:p>
           <w:p>
             <w:pPr>
               <w:rPr>
                 <w:color w:val="284571" w:themeColor="accent6" w:themeShade="80"/>
+                <w:lang w:val="pt-BR"/>
               </w:rPr>
             </w:pPr>
             <w:r>
               <w:rPr>
                 <w:color w:val="284571" w:themeColor="accent6" w:themeShade="80"/>
+                <w:lang w:val="pt-BR"/>
               </w:rPr>
               <w:t>***********</w:t>
             </w:r>
           </w:p>
-          <w:p/>
-          <w:p>
-            <w:r>
-              <w:t xml:space="preserve">21/05 </w:t>
-            </w:r>
-            <w:proofErr w:type="spellStart"/>
-            <w:r>
-              <w:t>ás</w:t>
-            </w:r>
-            <w:proofErr w:type="spellEnd"/>
-            <w:r>
-              <w:t xml:space="preserve"> 10:00</w:t>
-            </w:r>
-          </w:p>
-          <w:p/>
-          <w:p/>
-          <w:p/>
-          <w:p/>
-          <w:p/>
-          <w:p>
-            <w:r>
-              <w:t xml:space="preserve">20/10 </w:t>
-            </w:r>
-            <w:proofErr w:type="spellStart"/>
-            <w:r>
-              <w:t>às</w:t>
-            </w:r>
-            <w:proofErr w:type="spellEnd"/>
-            <w:r>
-              <w:t xml:space="preserve"> 10:00</w:t>
+          <w:p>
+            <w:pPr>
+              <w:rPr>
+                <w:lang w:val="pt-BR"/>
+              </w:rPr>
+            </w:pPr>
+          </w:p>
+          <w:p>
+            <w:pPr>
+              <w:rPr>
+                <w:lang w:val="pt-BR"/>
+              </w:rPr>
+            </w:pPr>
+            <w:r>
+              <w:rPr>
+                <w:lang w:val="pt-BR"/>
+              </w:rPr>
+              <w:t>21/05 ás 10:00</w:t>
+            </w:r>
+          </w:p>
+          <w:p>
+            <w:pPr>
+              <w:rPr>
+                <w:lang w:val="pt-BR"/>
+              </w:rPr>
+            </w:pPr>
+          </w:p>
+          <w:p>
+            <w:pPr>
+              <w:rPr>
+                <w:lang w:val="pt-BR"/>
+              </w:rPr>
+            </w:pPr>
+          </w:p>
+          <w:p>
+            <w:pPr>
+              <w:rPr>
+                <w:lang w:val="pt-BR"/>
+              </w:rPr>
+            </w:pPr>
+          </w:p>
+          <w:p>
+            <w:pPr>
+              <w:rPr>
+                <w:lang w:val="pt-BR"/>
+              </w:rPr>
+            </w:pPr>
+          </w:p>
+          <w:p>
+            <w:pPr>
+              <w:rPr>
+                <w:lang w:val="pt-BR"/>
+              </w:rPr>
+            </w:pPr>
+          </w:p>
+          <w:p>
+            <w:pPr>
+              <w:rPr>
+                <w:lang w:val="pt-BR"/>
+              </w:rPr>
+            </w:pPr>
+            <w:r>
+              <w:rPr>
+                <w:lang w:val="pt-BR"/>
+              </w:rPr>
+              <w:t>20/10 às 10:00</w:t>
             </w:r>
           </w:p>
         </w:tc>
@@ -2673,44 +2738,104 @@
             <w:tcW w:w="4402" w:type="dxa"/>
             <w:gridSpan w:val="3"/>
           </w:tcPr>
-          <w:p/>
-          <w:p/>
-          <w:p/>
-          <w:p/>
-          <w:p/>
+          <w:p>
+            <w:pPr>
+              <w:rPr>
+                <w:lang w:val="pt-BR"/>
+              </w:rPr>
+            </w:pPr>
+          </w:p>
+          <w:p>
+            <w:pPr>
+              <w:rPr>
+                <w:lang w:val="pt-BR"/>
+              </w:rPr>
+            </w:pPr>
+          </w:p>
+          <w:p>
+            <w:pPr>
+              <w:rPr>
+                <w:lang w:val="pt-BR"/>
+              </w:rPr>
+            </w:pPr>
+          </w:p>
+          <w:p>
+            <w:pPr>
+              <w:rPr>
+                <w:lang w:val="pt-BR"/>
+              </w:rPr>
+            </w:pPr>
+          </w:p>
+          <w:p>
+            <w:pPr>
+              <w:rPr>
+                <w:lang w:val="pt-BR"/>
+              </w:rPr>
+            </w:pPr>
+          </w:p>
         </w:tc>
         <w:tc>
           <w:tcPr>
             <w:tcW w:w="270" w:type="dxa"/>
           </w:tcPr>
-          <w:p/>
+          <w:p>
+            <w:pPr>
+              <w:rPr>
+                <w:lang w:val="pt-BR"/>
+              </w:rPr>
+            </w:pPr>
+          </w:p>
         </w:tc>
         <w:tc>
           <w:tcPr>
             <w:tcW w:w="2610" w:type="dxa"/>
             <w:gridSpan w:val="3"/>
           </w:tcPr>
-          <w:p/>
+          <w:p>
+            <w:pPr>
+              <w:rPr>
+                <w:lang w:val="pt-BR"/>
+              </w:rPr>
+            </w:pPr>
+          </w:p>
         </w:tc>
         <w:tc>
           <w:tcPr>
             <w:tcW w:w="270" w:type="dxa"/>
           </w:tcPr>
-          <w:p/>
+          <w:p>
+            <w:pPr>
+              <w:rPr>
+                <w:lang w:val="pt-BR"/>
+              </w:rPr>
+            </w:pPr>
+          </w:p>
         </w:tc>
         <w:tc>
           <w:tcPr>
             <w:tcW w:w="1792" w:type="dxa"/>
           </w:tcPr>
-          <w:p/>
+          <w:p>
+            <w:pPr>
+              <w:rPr>
+                <w:lang w:val="pt-BR"/>
+              </w:rPr>
+            </w:pPr>
+          </w:p>
         </w:tc>
       </w:tr>
     </w:tbl>
     <w:p>
+      <w:pPr>
+        <w:rPr>
+          <w:lang w:val="pt-BR"/>
+        </w:rPr>
+      </w:pPr>
       <w:r>
         <w:rPr>
           <w:b/>
           <w:caps/>
+          <w:lang w:val="pt-BR"/>
         </w:rPr>
         <w:br w:type="page"/>
       </w:r>
@@ -3266,87 +3391,7 @@
                 <w:szCs w:val="22"/>
                 <w:lang w:val="pt-BR"/>
               </w:rPr>
-              <w:t xml:space="preserve">Sempre perguntar se tem alguém usando o GitHub antes de fazer </w:t>
-            </w:r>
-            <w:proofErr w:type="spellStart"/>
-            <w:r>
-              <w:rPr>
-                <w:rFonts w:ascii="Aptos" w:eastAsia="Aptos" w:hAnsi="Aptos" w:cs="Aptos"/>
-                <w:sz w:val="22"/>
-                <w:szCs w:val="22"/>
-                <w:lang w:val="pt-BR"/>
-              </w:rPr>
-              <w:t>git</w:t>
-            </w:r>
-            <w:proofErr w:type="spellEnd"/>
-            <w:r>
-              <w:rPr>
-                <w:rFonts w:ascii="Aptos" w:eastAsia="Aptos" w:hAnsi="Aptos" w:cs="Aptos"/>
-                <w:sz w:val="22"/>
-                <w:szCs w:val="22"/>
-                <w:lang w:val="pt-BR"/>
-              </w:rPr>
-              <w:t xml:space="preserve"> </w:t>
-            </w:r>
-            <w:proofErr w:type="spellStart"/>
-            <w:r>
-              <w:rPr>
-                <w:rFonts w:ascii="Aptos" w:eastAsia="Aptos" w:hAnsi="Aptos" w:cs="Aptos"/>
-                <w:sz w:val="22"/>
-                <w:szCs w:val="22"/>
-                <w:lang w:val="pt-BR"/>
-              </w:rPr>
-              <w:t>push</w:t>
-            </w:r>
-            <w:proofErr w:type="spellEnd"/>
-            <w:r>
-              <w:rPr>
-                <w:rFonts w:ascii="Aptos" w:eastAsia="Aptos" w:hAnsi="Aptos" w:cs="Aptos"/>
-                <w:sz w:val="22"/>
-                <w:szCs w:val="22"/>
-                <w:lang w:val="pt-BR"/>
-              </w:rPr>
-              <w:t xml:space="preserve"> ou </w:t>
-            </w:r>
-            <w:proofErr w:type="spellStart"/>
-            <w:r>
-              <w:rPr>
-                <w:rFonts w:ascii="Aptos" w:eastAsia="Aptos" w:hAnsi="Aptos" w:cs="Aptos"/>
-                <w:sz w:val="22"/>
-                <w:szCs w:val="22"/>
-                <w:lang w:val="pt-BR"/>
-              </w:rPr>
-              <w:t>git</w:t>
-            </w:r>
-            <w:proofErr w:type="spellEnd"/>
-            <w:r>
-              <w:rPr>
-                <w:rFonts w:ascii="Aptos" w:eastAsia="Aptos" w:hAnsi="Aptos" w:cs="Aptos"/>
-                <w:sz w:val="22"/>
-                <w:szCs w:val="22"/>
-                <w:lang w:val="pt-BR"/>
-              </w:rPr>
-              <w:t xml:space="preserve"> </w:t>
-            </w:r>
-            <w:proofErr w:type="spellStart"/>
-            <w:r>
-              <w:rPr>
-                <w:rFonts w:ascii="Aptos" w:eastAsia="Aptos" w:hAnsi="Aptos" w:cs="Aptos"/>
-                <w:sz w:val="22"/>
-                <w:szCs w:val="22"/>
-                <w:lang w:val="pt-BR"/>
-              </w:rPr>
-              <w:t>pull</w:t>
-            </w:r>
-            <w:proofErr w:type="spellEnd"/>
-            <w:r>
-              <w:rPr>
-                <w:rFonts w:ascii="Aptos" w:eastAsia="Aptos" w:hAnsi="Aptos" w:cs="Aptos"/>
-                <w:sz w:val="22"/>
-                <w:szCs w:val="22"/>
-                <w:lang w:val="pt-BR"/>
-              </w:rPr>
-              <w:t>. Tolerância de 5 minutos sem respostas.</w:t>
+              <w:t>Sempre perguntar se tem alguém usando o GitHub antes de fazer git push ou git pull. Tolerância de 5 minutos sem respostas.</w:t>
             </w:r>
           </w:p>
         </w:tc>
@@ -6452,6 +6497,7 @@
     <w:rsid w:val="004E78EE"/>
     <w:rsid w:val="00556CF8"/>
     <w:rsid w:val="00562528"/>
+    <w:rsid w:val="0060687E"/>
     <w:rsid w:val="0065479B"/>
     <w:rsid w:val="006F4713"/>
     <w:rsid w:val="00785618"/>
@@ -6460,6 +6506,7 @@
     <w:rsid w:val="00832687"/>
     <w:rsid w:val="008C6938"/>
     <w:rsid w:val="008D2AA8"/>
+    <w:rsid w:val="00915642"/>
     <w:rsid w:val="009230BB"/>
     <w:rsid w:val="00A80C64"/>
     <w:rsid w:val="00AB0E62"/>
@@ -7255,6 +7302,39 @@
 </file>
 
 <file path=customXml/item1.xml><?xml version="1.0" encoding="utf-8"?>
+<p:properties xmlns:p="http://schemas.microsoft.com/office/2006/metadata/properties" xmlns:xsi="http://www.w3.org/2001/XMLSchema-instance" xmlns:pc="http://schemas.microsoft.com/office/infopath/2007/PartnerControls">
+  <documentManagement>
+    <_ip_UnifiedCompliancePolicyUIAction xmlns="http://schemas.microsoft.com/sharepoint/v3" xsi:nil="true"/>
+    <Image xmlns="71af3243-3dd4-4a8d-8c0d-dd76da1f02a5">
+      <Url xsi:nil="true"/>
+      <Description xsi:nil="true"/>
+    </Image>
+    <Status xmlns="71af3243-3dd4-4a8d-8c0d-dd76da1f02a5">Not started</Status>
+    <Background xmlns="71af3243-3dd4-4a8d-8c0d-dd76da1f02a5">false</Background>
+    <_ip_UnifiedCompliancePolicyProperties xmlns="http://schemas.microsoft.com/sharepoint/v3" xsi:nil="true"/>
+    <ImageTagsTaxHTField xmlns="71af3243-3dd4-4a8d-8c0d-dd76da1f02a5">
+      <Terms xmlns="http://schemas.microsoft.com/office/infopath/2007/PartnerControls"/>
+    </ImageTagsTaxHTField>
+    <TaxCatchAll xmlns="230e9df3-be65-4c73-a93b-d1236ebd677e" xsi:nil="true"/>
+    <MediaServiceKeyPoints xmlns="71af3243-3dd4-4a8d-8c0d-dd76da1f02a5" xsi:nil="true"/>
+  </documentManagement>
+</p:properties>
+</file>
+
+<file path=customXml/item2.xml><?xml version="1.0" encoding="utf-8"?>
+<b:Sources xmlns:b="http://schemas.openxmlformats.org/officeDocument/2006/bibliography" xmlns="http://schemas.openxmlformats.org/officeDocument/2006/bibliography" SelectedStyle="\APASixthEditionOfficeOnline.xsl" StyleName="APA" Version="6"/>
+</file>
+
+<file path=customXml/item3.xml><?xml version="1.0" encoding="utf-8"?>
+<?mso-contentType ?>
+<FormTemplates xmlns="http://schemas.microsoft.com/sharepoint/v3/contenttype/forms">
+  <Display>DocumentLibraryForm</Display>
+  <Edit>DocumentLibraryForm</Edit>
+  <New>DocumentLibraryForm</New>
+</FormTemplates>
+</file>
+
+<file path=customXml/item4.xml><?xml version="1.0" encoding="utf-8"?>
 <ct:contentTypeSchema xmlns:ct="http://schemas.microsoft.com/office/2006/metadata/contentType" xmlns:ma="http://schemas.microsoft.com/office/2006/metadata/properties/metaAttributes" ct:_="" ma:_="" ma:contentTypeName="Document" ma:contentTypeID="0x01010079F111ED35F8CC479449609E8A0923A6" ma:contentTypeVersion="26" ma:contentTypeDescription="Create a new document." ma:contentTypeScope="" ma:versionID="ac37c1753acd5e330d2062ccec26ea66">
   <xsd:schema xmlns:xsd="http://www.w3.org/2001/XMLSchema" xmlns:xs="http://www.w3.org/2001/XMLSchema" xmlns:p="http://schemas.microsoft.com/office/2006/metadata/properties" xmlns:ns1="http://schemas.microsoft.com/sharepoint/v3" xmlns:ns2="71af3243-3dd4-4a8d-8c0d-dd76da1f02a5" xmlns:ns3="16c05727-aa75-4e4a-9b5f-8a80a1165891" xmlns:ns4="230e9df3-be65-4c73-a93b-d1236ebd677e" targetNamespace="http://schemas.microsoft.com/office/2006/metadata/properties" ma:root="true" ma:fieldsID="3b340c7101c92c5120abd06486f94548" ns1:_="" ns2:_="" ns3:_="" ns4:_="">
     <xsd:import namespace="http://schemas.microsoft.com/sharepoint/v3"/>
@@ -7554,40 +7634,35 @@
 </ct:contentTypeSchema>
 </file>
 
-<file path=customXml/item2.xml><?xml version="1.0" encoding="utf-8"?>
-<?mso-contentType ?>
-<FormTemplates xmlns="http://schemas.microsoft.com/sharepoint/v3/contenttype/forms">
-  <Display>DocumentLibraryForm</Display>
-  <Edit>DocumentLibraryForm</Edit>
-  <New>DocumentLibraryForm</New>
-</FormTemplates>
+<file path=customXml/itemProps1.xml><?xml version="1.0" encoding="utf-8"?>
+<ds:datastoreItem xmlns:ds="http://schemas.openxmlformats.org/officeDocument/2006/customXml" ds:itemID="{B1F9EC08-6BC6-4BD9-AD28-19283A32E22A}">
+  <ds:schemaRefs>
+    <ds:schemaRef ds:uri="http://schemas.microsoft.com/office/2006/metadata/properties"/>
+    <ds:schemaRef ds:uri="http://schemas.microsoft.com/office/infopath/2007/PartnerControls"/>
+    <ds:schemaRef ds:uri="http://schemas.microsoft.com/sharepoint/v3"/>
+    <ds:schemaRef ds:uri="71af3243-3dd4-4a8d-8c0d-dd76da1f02a5"/>
+    <ds:schemaRef ds:uri="230e9df3-be65-4c73-a93b-d1236ebd677e"/>
+  </ds:schemaRefs>
+</ds:datastoreItem>
 </file>
 
-<file path=customXml/item3.xml><?xml version="1.0" encoding="utf-8"?>
-<b:Sources xmlns:b="http://schemas.openxmlformats.org/officeDocument/2006/bibliography" xmlns="http://schemas.openxmlformats.org/officeDocument/2006/bibliography" SelectedStyle="\APASixthEditionOfficeOnline.xsl" StyleName="APA" Version="6"/>
+<file path=customXml/itemProps2.xml><?xml version="1.0" encoding="utf-8"?>
+<ds:datastoreItem xmlns:ds="http://schemas.openxmlformats.org/officeDocument/2006/customXml" ds:itemID="{BD4C4118-7E58-4965-86A7-E71FE68A703C}">
+  <ds:schemaRefs>
+    <ds:schemaRef ds:uri="http://schemas.openxmlformats.org/officeDocument/2006/bibliography"/>
+  </ds:schemaRefs>
+</ds:datastoreItem>
 </file>
 
-<file path=customXml/item4.xml><?xml version="1.0" encoding="utf-8"?>
-<p:properties xmlns:p="http://schemas.microsoft.com/office/2006/metadata/properties" xmlns:xsi="http://www.w3.org/2001/XMLSchema-instance" xmlns:pc="http://schemas.microsoft.com/office/infopath/2007/PartnerControls">
-  <documentManagement>
-    <_ip_UnifiedCompliancePolicyUIAction xmlns="http://schemas.microsoft.com/sharepoint/v3" xsi:nil="true"/>
-    <Image xmlns="71af3243-3dd4-4a8d-8c0d-dd76da1f02a5">
-      <Url xsi:nil="true"/>
-      <Description xsi:nil="true"/>
-    </Image>
-    <Status xmlns="71af3243-3dd4-4a8d-8c0d-dd76da1f02a5">Not started</Status>
-    <Background xmlns="71af3243-3dd4-4a8d-8c0d-dd76da1f02a5">false</Background>
-    <_ip_UnifiedCompliancePolicyProperties xmlns="http://schemas.microsoft.com/sharepoint/v3" xsi:nil="true"/>
-    <ImageTagsTaxHTField xmlns="71af3243-3dd4-4a8d-8c0d-dd76da1f02a5">
-      <Terms xmlns="http://schemas.microsoft.com/office/infopath/2007/PartnerControls"/>
-    </ImageTagsTaxHTField>
-    <TaxCatchAll xmlns="230e9df3-be65-4c73-a93b-d1236ebd677e" xsi:nil="true"/>
-    <MediaServiceKeyPoints xmlns="71af3243-3dd4-4a8d-8c0d-dd76da1f02a5" xsi:nil="true"/>
-  </documentManagement>
-</p:properties>
+<file path=customXml/itemProps3.xml><?xml version="1.0" encoding="utf-8"?>
+<ds:datastoreItem xmlns:ds="http://schemas.openxmlformats.org/officeDocument/2006/customXml" ds:itemID="{63830A5D-A47D-4D93-B099-B4DAAC57C7B3}">
+  <ds:schemaRefs>
+    <ds:schemaRef ds:uri="http://schemas.microsoft.com/sharepoint/v3/contenttype/forms"/>
+  </ds:schemaRefs>
+</ds:datastoreItem>
 </file>
 
-<file path=customXml/itemProps1.xml><?xml version="1.0" encoding="utf-8"?>
+<file path=customXml/itemProps4.xml><?xml version="1.0" encoding="utf-8"?>
 <ds:datastoreItem xmlns:ds="http://schemas.openxmlformats.org/officeDocument/2006/customXml" ds:itemID="{BB9989C6-A6AB-45B7-953F-A453435EC436}">
   <ds:schemaRefs>
     <ds:schemaRef ds:uri="http://schemas.microsoft.com/office/2006/metadata/contentType"/>
@@ -7608,34 +7683,6 @@
 </ds:datastoreItem>
 </file>
 
-<file path=customXml/itemProps2.xml><?xml version="1.0" encoding="utf-8"?>
-<ds:datastoreItem xmlns:ds="http://schemas.openxmlformats.org/officeDocument/2006/customXml" ds:itemID="{63830A5D-A47D-4D93-B099-B4DAAC57C7B3}">
-  <ds:schemaRefs>
-    <ds:schemaRef ds:uri="http://schemas.microsoft.com/sharepoint/v3/contenttype/forms"/>
-  </ds:schemaRefs>
-</ds:datastoreItem>
-</file>
-
-<file path=customXml/itemProps3.xml><?xml version="1.0" encoding="utf-8"?>
-<ds:datastoreItem xmlns:ds="http://schemas.openxmlformats.org/officeDocument/2006/customXml" ds:itemID="{BD4C4118-7E58-4965-86A7-E71FE68A703C}">
-  <ds:schemaRefs>
-    <ds:schemaRef ds:uri="http://schemas.openxmlformats.org/officeDocument/2006/bibliography"/>
-  </ds:schemaRefs>
-</ds:datastoreItem>
-</file>
-
-<file path=customXml/itemProps4.xml><?xml version="1.0" encoding="utf-8"?>
-<ds:datastoreItem xmlns:ds="http://schemas.openxmlformats.org/officeDocument/2006/customXml" ds:itemID="{B1F9EC08-6BC6-4BD9-AD28-19283A32E22A}">
-  <ds:schemaRefs>
-    <ds:schemaRef ds:uri="http://schemas.microsoft.com/office/2006/metadata/properties"/>
-    <ds:schemaRef ds:uri="http://schemas.microsoft.com/office/infopath/2007/PartnerControls"/>
-    <ds:schemaRef ds:uri="http://schemas.microsoft.com/sharepoint/v3"/>
-    <ds:schemaRef ds:uri="71af3243-3dd4-4a8d-8c0d-dd76da1f02a5"/>
-    <ds:schemaRef ds:uri="230e9df3-be65-4c73-a93b-d1236ebd677e"/>
-  </ds:schemaRefs>
-</ds:datastoreItem>
-</file>
-
 <file path=docMetadata/LabelInfo.xml><?xml version="1.0" encoding="utf-8"?>
 <clbl:labelList xmlns:clbl="http://schemas.microsoft.com/office/2020/mipLabelMetadata"/>
 </file>
</xml_diff>

<commit_message>
Documentos de Reunião da semana, do dia 17 ao 24
</commit_message>
<xml_diff>
--- a/Documentos de Reunião/06 - Semana dia 17 ao 24 - SM João Vitor -  PO Gustavo Kohatsu/Reunião Dia 17-05.docx
+++ b/Documentos de Reunião/06 - Semana dia 17 ao 24 - SM João Vitor -  PO Gustavo Kohatsu/Reunião Dia 17-05.docx
@@ -48,12 +48,6 @@
                 <w:color w:val="2E745F" w:themeColor="accent2" w:themeShade="80"/>
               </w:rPr>
               <w:t>reunião</w:t>
-            </w:r>
-            <w:r>
-              <w:rPr>
-                <w:color w:val="2E745F" w:themeColor="accent2" w:themeShade="80"/>
-              </w:rPr>
-              <w:t>/Daily</w:t>
             </w:r>
           </w:p>
         </w:tc>
@@ -294,8 +288,13 @@
             <w:tcW w:w="3232" w:type="dxa"/>
           </w:tcPr>
           <w:p>
-            <w:r>
-              <w:t xml:space="preserve">Presencial </w:t>
+            <w:proofErr w:type="spellStart"/>
+            <w:r>
+              <w:t>Presencial</w:t>
+            </w:r>
+            <w:proofErr w:type="spellEnd"/>
+            <w:r>
+              <w:t xml:space="preserve"> </w:t>
             </w:r>
           </w:p>
           <w:p/>
@@ -781,8 +780,13 @@
               <w:t>horas</w:t>
             </w:r>
             <w:r>
-              <w:t xml:space="preserve"> / minutos</w:t>
-            </w:r>
+              <w:t xml:space="preserve"> / </w:t>
+            </w:r>
+            <w:proofErr w:type="spellStart"/>
+            <w:r>
+              <w:t>minutos</w:t>
+            </w:r>
+            <w:proofErr w:type="spellEnd"/>
           </w:p>
         </w:tc>
         <w:tc>
@@ -1090,11 +1094,19 @@
               </w:rPr>
               <w:br/>
             </w:r>
-            <w:r>
-              <w:rPr>
-                <w:lang w:val="pt-BR"/>
-              </w:rPr>
-              <w:t>Raíne J</w:t>
+            <w:proofErr w:type="spellStart"/>
+            <w:r>
+              <w:rPr>
+                <w:lang w:val="pt-BR"/>
+              </w:rPr>
+              <w:t>Raíne</w:t>
+            </w:r>
+            <w:proofErr w:type="spellEnd"/>
+            <w:r>
+              <w:rPr>
+                <w:lang w:val="pt-BR"/>
+              </w:rPr>
+              <w:t xml:space="preserve"> J</w:t>
             </w:r>
           </w:p>
           <w:p>
@@ -1230,7 +1242,19 @@
           <w:lang w:val="pt-BR"/>
         </w:rPr>
         <w:lastRenderedPageBreak/>
-        <w:t>O que cada grupo fará :</w:t>
+        <w:t xml:space="preserve">O que cada grupo </w:t>
+      </w:r>
+      <w:r>
+        <w:rPr>
+          <w:rFonts w:asciiTheme="majorHAnsi" w:hAnsiTheme="majorHAnsi"/>
+          <w:b/>
+          <w:caps/>
+          <w:color w:val="284571" w:themeColor="accent6" w:themeShade="80"/>
+          <w:spacing w:val="20"/>
+          <w:sz w:val="52"/>
+          <w:lang w:val="pt-BR"/>
+        </w:rPr>
+        <w:t>FARÁ:</w:t>
       </w:r>
     </w:p>
     <w:p>
@@ -1430,8 +1454,13 @@
               <w:t xml:space="preserve"> horas</w:t>
             </w:r>
             <w:r>
-              <w:t xml:space="preserve"> / minutos</w:t>
-            </w:r>
+              <w:t xml:space="preserve"> / </w:t>
+            </w:r>
+            <w:proofErr w:type="spellStart"/>
+            <w:r>
+              <w:t>minutos</w:t>
+            </w:r>
+            <w:proofErr w:type="spellEnd"/>
           </w:p>
         </w:tc>
         <w:tc>
@@ -1496,7 +1525,7 @@
           </w:tcPr>
           <w:p>
             <w:r>
-              <w:t>Rafael Lee</w:t>
+              <w:t>João Vitor</w:t>
             </w:r>
           </w:p>
         </w:tc>
@@ -1666,6 +1695,7 @@
               </w:rPr>
               <w:t>-</w:t>
             </w:r>
+            <w:proofErr w:type="spellStart"/>
             <w:r>
               <w:rPr>
                 <w:b/>
@@ -1682,143 +1712,9 @@
                 <w:color w:val="284571" w:themeColor="accent6" w:themeShade="80"/>
                 <w:lang w:val="pt-BR"/>
               </w:rPr>
-              <w:t>d:</w:t>
-            </w:r>
-          </w:p>
-          <w:p>
-            <w:pPr>
-              <w:rPr>
-                <w:lang w:val="pt-BR"/>
-              </w:rPr>
-            </w:pPr>
-            <w:r>
-              <w:rPr>
-                <w:color w:val="284571" w:themeColor="accent6" w:themeShade="80"/>
-                <w:lang w:val="pt-BR"/>
-              </w:rPr>
-              <w:t>•</w:t>
-            </w:r>
-            <w:r>
-              <w:rPr>
-                <w:lang w:val="pt-BR"/>
-              </w:rPr>
-              <w:t xml:space="preserve"> </w:t>
-            </w:r>
-            <w:r>
-              <w:rPr>
-                <w:lang w:val="pt-BR"/>
-              </w:rPr>
-              <w:t>---</w:t>
-            </w:r>
-            <w:r>
-              <w:rPr>
-                <w:lang w:val="pt-BR"/>
-              </w:rPr>
-              <w:t xml:space="preserve"> Desenvolvimento da Nova Dashboard</w:t>
-            </w:r>
-          </w:p>
-          <w:p>
-            <w:pPr>
-              <w:rPr>
-                <w:color w:val="284571" w:themeColor="accent6" w:themeShade="80"/>
-                <w:lang w:val="pt-BR"/>
-              </w:rPr>
-            </w:pPr>
-          </w:p>
-          <w:p>
-            <w:pPr>
-              <w:rPr>
-                <w:color w:val="284571" w:themeColor="accent6" w:themeShade="80"/>
-                <w:lang w:val="pt-BR"/>
-              </w:rPr>
-            </w:pPr>
-          </w:p>
-          <w:p>
-            <w:pPr>
-              <w:rPr>
-                <w:lang w:val="pt-BR"/>
-              </w:rPr>
-            </w:pPr>
-            <w:r>
-              <w:rPr>
-                <w:color w:val="284571" w:themeColor="accent6" w:themeShade="80"/>
-                <w:lang w:val="pt-BR"/>
-              </w:rPr>
-              <w:t>•</w:t>
-            </w:r>
-            <w:r>
-              <w:rPr>
-                <w:lang w:val="pt-BR"/>
-              </w:rPr>
-              <w:t xml:space="preserve"> --- Adicionar a fkMatriz no HTML da Tela cadastro de </w:t>
-            </w:r>
-            <w:r>
-              <w:rPr>
-                <w:lang w:val="pt-BR"/>
-              </w:rPr>
-              <w:t>Empresa</w:t>
-            </w:r>
-          </w:p>
-          <w:p>
-            <w:pPr>
-              <w:rPr>
-                <w:lang w:val="pt-BR"/>
-              </w:rPr>
-            </w:pPr>
-          </w:p>
-          <w:p>
-            <w:pPr>
-              <w:rPr>
-                <w:lang w:val="pt-BR"/>
-              </w:rPr>
-            </w:pPr>
-          </w:p>
-          <w:p>
-            <w:pPr>
-              <w:rPr>
-                <w:lang w:val="pt-BR"/>
-              </w:rPr>
-            </w:pPr>
-          </w:p>
-          <w:p>
-            <w:pPr>
-              <w:rPr>
-                <w:lang w:val="pt-BR"/>
-              </w:rPr>
-            </w:pPr>
-          </w:p>
-          <w:p>
-            <w:pPr>
-              <w:rPr>
-                <w:lang w:val="pt-BR"/>
-              </w:rPr>
-            </w:pPr>
-          </w:p>
-          <w:p>
-            <w:pPr>
-              <w:rPr>
-                <w:color w:val="284571" w:themeColor="accent6" w:themeShade="80"/>
-                <w:lang w:val="pt-BR"/>
-              </w:rPr>
-            </w:pPr>
-            <w:r>
-              <w:rPr>
-                <w:color w:val="284571" w:themeColor="accent6" w:themeShade="80"/>
-                <w:lang w:val="pt-BR"/>
-              </w:rPr>
-              <w:t>******************************</w:t>
-            </w:r>
-          </w:p>
-          <w:p>
-            <w:pPr>
-              <w:rPr>
-                <w:rFonts w:ascii="Aptos" w:eastAsia="Aptos" w:hAnsi="Aptos" w:cs="Aptos"/>
-                <w:color w:val="284571" w:themeColor="accent6" w:themeShade="80"/>
-                <w:sz w:val="22"/>
-                <w:szCs w:val="22"/>
-                <w:lang w:val="pt-BR"/>
-              </w:rPr>
-            </w:pPr>
+              <w:t>d</w:t>
+            </w:r>
+            <w:proofErr w:type="spellEnd"/>
             <w:r>
               <w:rPr>
                 <w:b/>
@@ -1826,8 +1722,157 @@
                 <w:color w:val="284571" w:themeColor="accent6" w:themeShade="80"/>
                 <w:lang w:val="pt-BR"/>
               </w:rPr>
-              <w:t>Back</w:t>
-            </w:r>
+              <w:t>:</w:t>
+            </w:r>
+          </w:p>
+          <w:p>
+            <w:pPr>
+              <w:rPr>
+                <w:lang w:val="pt-BR"/>
+              </w:rPr>
+            </w:pPr>
+            <w:r>
+              <w:rPr>
+                <w:color w:val="284571" w:themeColor="accent6" w:themeShade="80"/>
+                <w:lang w:val="pt-BR"/>
+              </w:rPr>
+              <w:t>•</w:t>
+            </w:r>
+            <w:r>
+              <w:rPr>
+                <w:lang w:val="pt-BR"/>
+              </w:rPr>
+              <w:t xml:space="preserve"> </w:t>
+            </w:r>
+            <w:r>
+              <w:rPr>
+                <w:lang w:val="pt-BR"/>
+              </w:rPr>
+              <w:t>---</w:t>
+            </w:r>
+            <w:r>
+              <w:rPr>
+                <w:lang w:val="pt-BR"/>
+              </w:rPr>
+              <w:t xml:space="preserve"> Desenvolvimento da Nova Dashboard</w:t>
+            </w:r>
+          </w:p>
+          <w:p>
+            <w:pPr>
+              <w:rPr>
+                <w:color w:val="284571" w:themeColor="accent6" w:themeShade="80"/>
+                <w:lang w:val="pt-BR"/>
+              </w:rPr>
+            </w:pPr>
+          </w:p>
+          <w:p>
+            <w:pPr>
+              <w:rPr>
+                <w:color w:val="284571" w:themeColor="accent6" w:themeShade="80"/>
+                <w:lang w:val="pt-BR"/>
+              </w:rPr>
+            </w:pPr>
+          </w:p>
+          <w:p>
+            <w:pPr>
+              <w:rPr>
+                <w:lang w:val="pt-BR"/>
+              </w:rPr>
+            </w:pPr>
+            <w:r>
+              <w:rPr>
+                <w:color w:val="284571" w:themeColor="accent6" w:themeShade="80"/>
+                <w:lang w:val="pt-BR"/>
+              </w:rPr>
+              <w:t>•</w:t>
+            </w:r>
+            <w:r>
+              <w:rPr>
+                <w:lang w:val="pt-BR"/>
+              </w:rPr>
+              <w:t xml:space="preserve"> --- Adicionar a </w:t>
+            </w:r>
+            <w:proofErr w:type="spellStart"/>
+            <w:r>
+              <w:rPr>
+                <w:lang w:val="pt-BR"/>
+              </w:rPr>
+              <w:t>fkMatriz</w:t>
+            </w:r>
+            <w:proofErr w:type="spellEnd"/>
+            <w:r>
+              <w:rPr>
+                <w:lang w:val="pt-BR"/>
+              </w:rPr>
+              <w:t xml:space="preserve"> no HTML da Tela cadastro de </w:t>
+            </w:r>
+            <w:r>
+              <w:rPr>
+                <w:lang w:val="pt-BR"/>
+              </w:rPr>
+              <w:t>Empresa</w:t>
+            </w:r>
+          </w:p>
+          <w:p>
+            <w:pPr>
+              <w:rPr>
+                <w:lang w:val="pt-BR"/>
+              </w:rPr>
+            </w:pPr>
+          </w:p>
+          <w:p>
+            <w:pPr>
+              <w:rPr>
+                <w:lang w:val="pt-BR"/>
+              </w:rPr>
+            </w:pPr>
+          </w:p>
+          <w:p>
+            <w:pPr>
+              <w:rPr>
+                <w:lang w:val="pt-BR"/>
+              </w:rPr>
+            </w:pPr>
+          </w:p>
+          <w:p>
+            <w:pPr>
+              <w:rPr>
+                <w:lang w:val="pt-BR"/>
+              </w:rPr>
+            </w:pPr>
+          </w:p>
+          <w:p>
+            <w:pPr>
+              <w:rPr>
+                <w:lang w:val="pt-BR"/>
+              </w:rPr>
+            </w:pPr>
+          </w:p>
+          <w:p>
+            <w:pPr>
+              <w:rPr>
+                <w:color w:val="284571" w:themeColor="accent6" w:themeShade="80"/>
+                <w:lang w:val="pt-BR"/>
+              </w:rPr>
+            </w:pPr>
+            <w:r>
+              <w:rPr>
+                <w:color w:val="284571" w:themeColor="accent6" w:themeShade="80"/>
+                <w:lang w:val="pt-BR"/>
+              </w:rPr>
+              <w:t>******************************</w:t>
+            </w:r>
+          </w:p>
+          <w:p>
+            <w:pPr>
+              <w:rPr>
+                <w:rFonts w:ascii="Aptos" w:eastAsia="Aptos" w:hAnsi="Aptos" w:cs="Aptos"/>
+                <w:color w:val="284571" w:themeColor="accent6" w:themeShade="80"/>
+                <w:sz w:val="22"/>
+                <w:szCs w:val="22"/>
+                <w:lang w:val="pt-BR"/>
+              </w:rPr>
+            </w:pPr>
             <w:r>
               <w:rPr>
                 <w:b/>
@@ -1835,7 +1880,7 @@
                 <w:color w:val="284571" w:themeColor="accent6" w:themeShade="80"/>
                 <w:lang w:val="pt-BR"/>
               </w:rPr>
-              <w:t>-</w:t>
+              <w:t>Back</w:t>
             </w:r>
             <w:r>
               <w:rPr>
@@ -1844,8 +1889,9 @@
                 <w:color w:val="284571" w:themeColor="accent6" w:themeShade="80"/>
                 <w:lang w:val="pt-BR"/>
               </w:rPr>
-              <w:t>End</w:t>
-            </w:r>
+              <w:t>-</w:t>
+            </w:r>
+            <w:proofErr w:type="spellStart"/>
             <w:r>
               <w:rPr>
                 <w:b/>
@@ -1853,123 +1899,142 @@
                 <w:color w:val="284571" w:themeColor="accent6" w:themeShade="80"/>
                 <w:lang w:val="pt-BR"/>
               </w:rPr>
-              <w:t>:</w:t>
-            </w:r>
-          </w:p>
-          <w:p>
-            <w:pPr>
-              <w:rPr>
-                <w:rFonts w:ascii="Aptos" w:eastAsia="Aptos" w:hAnsi="Aptos" w:cs="Aptos"/>
-                <w:sz w:val="22"/>
-                <w:szCs w:val="22"/>
-                <w:lang w:val="pt-BR"/>
-              </w:rPr>
-            </w:pPr>
-            <w:r>
-              <w:rPr>
-                <w:rFonts w:ascii="Aptos" w:eastAsia="Aptos" w:hAnsi="Aptos" w:cs="Aptos"/>
-                <w:color w:val="284571" w:themeColor="accent6" w:themeShade="80"/>
-                <w:sz w:val="22"/>
-                <w:szCs w:val="22"/>
-                <w:lang w:val="pt-BR"/>
-              </w:rPr>
-              <w:t>•</w:t>
-            </w:r>
-            <w:r>
-              <w:rPr>
-                <w:rFonts w:ascii="Aptos" w:eastAsia="Aptos" w:hAnsi="Aptos" w:cs="Aptos"/>
-                <w:sz w:val="22"/>
-                <w:szCs w:val="22"/>
-                <w:lang w:val="pt-BR"/>
-              </w:rPr>
-              <w:t xml:space="preserve"> </w:t>
-            </w:r>
-            <w:r>
-              <w:rPr>
-                <w:rFonts w:ascii="Aptos" w:eastAsia="Aptos" w:hAnsi="Aptos" w:cs="Aptos"/>
-                <w:sz w:val="22"/>
-                <w:szCs w:val="22"/>
-                <w:lang w:val="pt-BR"/>
-              </w:rPr>
-              <w:t>---</w:t>
-            </w:r>
-            <w:r>
-              <w:rPr>
-                <w:rFonts w:ascii="Aptos" w:eastAsia="Aptos" w:hAnsi="Aptos" w:cs="Aptos"/>
-                <w:sz w:val="22"/>
-                <w:szCs w:val="22"/>
-                <w:lang w:val="pt-BR"/>
-              </w:rPr>
-              <w:t xml:space="preserve"> Desenvolver o WebDataViz</w:t>
-            </w:r>
-          </w:p>
-          <w:p>
-            <w:pPr>
-              <w:rPr>
-                <w:rFonts w:ascii="Aptos" w:eastAsia="Aptos" w:hAnsi="Aptos" w:cs="Aptos"/>
-                <w:sz w:val="22"/>
-                <w:szCs w:val="22"/>
-                <w:lang w:val="pt-BR"/>
-              </w:rPr>
-            </w:pPr>
-          </w:p>
-          <w:p>
-            <w:pPr>
-              <w:rPr>
-                <w:rFonts w:ascii="Aptos" w:eastAsia="Aptos" w:hAnsi="Aptos" w:cs="Aptos"/>
-                <w:sz w:val="22"/>
-                <w:szCs w:val="22"/>
-                <w:lang w:val="pt-BR"/>
-              </w:rPr>
-            </w:pPr>
-          </w:p>
-          <w:p>
-            <w:pPr>
-              <w:rPr>
-                <w:rFonts w:ascii="Aptos" w:eastAsia="Aptos" w:hAnsi="Aptos" w:cs="Aptos"/>
-                <w:sz w:val="22"/>
-                <w:szCs w:val="22"/>
-                <w:lang w:val="pt-BR"/>
-              </w:rPr>
-            </w:pPr>
-          </w:p>
-          <w:p>
-            <w:pPr>
-              <w:rPr>
-                <w:rFonts w:ascii="Aptos" w:eastAsia="Aptos" w:hAnsi="Aptos" w:cs="Aptos"/>
-                <w:sz w:val="22"/>
-                <w:szCs w:val="22"/>
-                <w:lang w:val="pt-BR"/>
-              </w:rPr>
-            </w:pPr>
-          </w:p>
-          <w:p>
-            <w:pPr>
-              <w:rPr>
-                <w:lang w:val="pt-BR"/>
-              </w:rPr>
-            </w:pPr>
-            <w:r>
-              <w:rPr>
-                <w:color w:val="284571" w:themeColor="accent6" w:themeShade="80"/>
-                <w:lang w:val="pt-BR"/>
-              </w:rPr>
-              <w:t>******************************</w:t>
-            </w:r>
-          </w:p>
-          <w:p>
-            <w:pPr>
-              <w:rPr>
-                <w:rFonts w:ascii="Aptos" w:eastAsia="Aptos" w:hAnsi="Aptos" w:cs="Aptos"/>
+              <w:t>End</w:t>
+            </w:r>
+            <w:proofErr w:type="spellEnd"/>
+            <w:r>
+              <w:rPr>
                 <w:b/>
                 <w:bCs/>
                 <w:color w:val="284571" w:themeColor="accent6" w:themeShade="80"/>
-                <w:sz w:val="22"/>
-                <w:szCs w:val="22"/>
-                <w:lang w:val="pt-BR"/>
-              </w:rPr>
-            </w:pPr>
-            <w:r>
+                <w:lang w:val="pt-BR"/>
+              </w:rPr>
+              <w:t>:</w:t>
+            </w:r>
+          </w:p>
+          <w:p>
+            <w:pPr>
+              <w:rPr>
+                <w:rFonts w:ascii="Aptos" w:eastAsia="Aptos" w:hAnsi="Aptos" w:cs="Aptos"/>
+                <w:sz w:val="22"/>
+                <w:szCs w:val="22"/>
+                <w:lang w:val="pt-BR"/>
+              </w:rPr>
+            </w:pPr>
+            <w:r>
+              <w:rPr>
+                <w:rFonts w:ascii="Aptos" w:eastAsia="Aptos" w:hAnsi="Aptos" w:cs="Aptos"/>
+                <w:color w:val="284571" w:themeColor="accent6" w:themeShade="80"/>
+                <w:sz w:val="22"/>
+                <w:szCs w:val="22"/>
+                <w:lang w:val="pt-BR"/>
+              </w:rPr>
+              <w:t>•</w:t>
+            </w:r>
+            <w:r>
+              <w:rPr>
+                <w:rFonts w:ascii="Aptos" w:eastAsia="Aptos" w:hAnsi="Aptos" w:cs="Aptos"/>
+                <w:sz w:val="22"/>
+                <w:szCs w:val="22"/>
+                <w:lang w:val="pt-BR"/>
+              </w:rPr>
+              <w:t xml:space="preserve"> </w:t>
+            </w:r>
+            <w:r>
+              <w:rPr>
+                <w:rFonts w:ascii="Aptos" w:eastAsia="Aptos" w:hAnsi="Aptos" w:cs="Aptos"/>
+                <w:sz w:val="22"/>
+                <w:szCs w:val="22"/>
+                <w:lang w:val="pt-BR"/>
+              </w:rPr>
+              <w:t>---</w:t>
+            </w:r>
+            <w:r>
+              <w:rPr>
+                <w:rFonts w:ascii="Aptos" w:eastAsia="Aptos" w:hAnsi="Aptos" w:cs="Aptos"/>
+                <w:sz w:val="22"/>
+                <w:szCs w:val="22"/>
+                <w:lang w:val="pt-BR"/>
+              </w:rPr>
+              <w:t xml:space="preserve"> Desenvolver o </w:t>
+            </w:r>
+            <w:proofErr w:type="spellStart"/>
+            <w:r>
+              <w:rPr>
+                <w:rFonts w:ascii="Aptos" w:eastAsia="Aptos" w:hAnsi="Aptos" w:cs="Aptos"/>
+                <w:sz w:val="22"/>
+                <w:szCs w:val="22"/>
+                <w:lang w:val="pt-BR"/>
+              </w:rPr>
+              <w:t>WebDataViz</w:t>
+            </w:r>
+            <w:proofErr w:type="spellEnd"/>
+            <w:r>
+              <w:rPr>
+                <w:rFonts w:ascii="Aptos" w:eastAsia="Aptos" w:hAnsi="Aptos" w:cs="Aptos"/>
+                <w:sz w:val="22"/>
+                <w:szCs w:val="22"/>
+                <w:lang w:val="pt-BR"/>
+              </w:rPr>
+              <w:t xml:space="preserve"> no nosso projeto</w:t>
+            </w:r>
+          </w:p>
+          <w:p>
+            <w:pPr>
+              <w:rPr>
+                <w:rFonts w:ascii="Aptos" w:eastAsia="Aptos" w:hAnsi="Aptos" w:cs="Aptos"/>
+                <w:sz w:val="22"/>
+                <w:szCs w:val="22"/>
+                <w:lang w:val="pt-BR"/>
+              </w:rPr>
+            </w:pPr>
+          </w:p>
+          <w:p>
+            <w:pPr>
+              <w:rPr>
+                <w:rFonts w:ascii="Aptos" w:eastAsia="Aptos" w:hAnsi="Aptos" w:cs="Aptos"/>
+                <w:sz w:val="22"/>
+                <w:szCs w:val="22"/>
+                <w:lang w:val="pt-BR"/>
+              </w:rPr>
+            </w:pPr>
+          </w:p>
+          <w:p>
+            <w:pPr>
+              <w:rPr>
+                <w:rFonts w:ascii="Aptos" w:eastAsia="Aptos" w:hAnsi="Aptos" w:cs="Aptos"/>
+                <w:sz w:val="22"/>
+                <w:szCs w:val="22"/>
+                <w:lang w:val="pt-BR"/>
+              </w:rPr>
+            </w:pPr>
+          </w:p>
+          <w:p>
+            <w:pPr>
+              <w:rPr>
+                <w:rFonts w:ascii="Aptos" w:eastAsia="Aptos" w:hAnsi="Aptos" w:cs="Aptos"/>
+                <w:sz w:val="22"/>
+                <w:szCs w:val="22"/>
+                <w:lang w:val="pt-BR"/>
+              </w:rPr>
+            </w:pPr>
+          </w:p>
+          <w:p>
+            <w:pPr>
+              <w:rPr>
+                <w:lang w:val="pt-BR"/>
+              </w:rPr>
+            </w:pPr>
+            <w:r>
+              <w:rPr>
+                <w:color w:val="284571" w:themeColor="accent6" w:themeShade="80"/>
+                <w:lang w:val="pt-BR"/>
+              </w:rPr>
+              <w:t>******************************</w:t>
+            </w:r>
+          </w:p>
+          <w:p>
+            <w:pPr>
               <w:rPr>
                 <w:rFonts w:ascii="Aptos" w:eastAsia="Aptos" w:hAnsi="Aptos" w:cs="Aptos"/>
                 <w:b/>
@@ -1979,8 +2044,7 @@
                 <w:szCs w:val="22"/>
                 <w:lang w:val="pt-BR"/>
               </w:rPr>
-              <w:t>BD/Documentaçã</w:t>
-            </w:r>
+            </w:pPr>
             <w:r>
               <w:rPr>
                 <w:rFonts w:ascii="Aptos" w:eastAsia="Aptos" w:hAnsi="Aptos" w:cs="Aptos"/>
@@ -1991,6 +2055,18 @@
                 <w:szCs w:val="22"/>
                 <w:lang w:val="pt-BR"/>
               </w:rPr>
+              <w:t>BD/Documentaçã</w:t>
+            </w:r>
+            <w:r>
+              <w:rPr>
+                <w:rFonts w:ascii="Aptos" w:eastAsia="Aptos" w:hAnsi="Aptos" w:cs="Aptos"/>
+                <w:b/>
+                <w:bCs/>
+                <w:color w:val="284571" w:themeColor="accent6" w:themeShade="80"/>
+                <w:sz w:val="22"/>
+                <w:szCs w:val="22"/>
+                <w:lang w:val="pt-BR"/>
+              </w:rPr>
               <w:t>o:</w:t>
             </w:r>
           </w:p>
@@ -2038,8 +2114,19 @@
                 <w:szCs w:val="22"/>
                 <w:lang w:val="pt-BR"/>
               </w:rPr>
-              <w:t xml:space="preserve"> Desenvolver a ferramenta de HelpDesk</w:t>
-            </w:r>
+              <w:t xml:space="preserve"> Desenvolver a ferramenta de </w:t>
+            </w:r>
+            <w:proofErr w:type="spellStart"/>
+            <w:r>
+              <w:rPr>
+                <w:rFonts w:ascii="Aptos" w:eastAsia="Aptos" w:hAnsi="Aptos" w:cs="Aptos"/>
+                <w:sz w:val="22"/>
+                <w:szCs w:val="22"/>
+                <w:lang w:val="pt-BR"/>
+              </w:rPr>
+              <w:t>HelpDesk</w:t>
+            </w:r>
+            <w:proofErr w:type="spellEnd"/>
           </w:p>
           <w:p>
             <w:pPr>
@@ -2078,8 +2165,19 @@
                 <w:szCs w:val="22"/>
                 <w:lang w:val="pt-BR"/>
               </w:rPr>
-              <w:t xml:space="preserve"> --- Realizar as perguntas do GameOfSelect</w:t>
-            </w:r>
+              <w:t xml:space="preserve"> --- Realizar as perguntas do </w:t>
+            </w:r>
+            <w:proofErr w:type="spellStart"/>
+            <w:r>
+              <w:rPr>
+                <w:rFonts w:ascii="Aptos" w:eastAsia="Aptos" w:hAnsi="Aptos" w:cs="Aptos"/>
+                <w:sz w:val="22"/>
+                <w:szCs w:val="22"/>
+                <w:lang w:val="pt-BR"/>
+              </w:rPr>
+              <w:t>GameOfSelect</w:t>
+            </w:r>
+            <w:proofErr w:type="spellEnd"/>
             <w:r>
               <w:rPr>
                 <w:rFonts w:ascii="Aptos" w:eastAsia="Aptos" w:hAnsi="Aptos" w:cs="Aptos"/>
@@ -2154,6 +2252,7 @@
                 <w:szCs w:val="22"/>
                 <w:lang w:val="pt-BR"/>
               </w:rPr>
+              <w:lastRenderedPageBreak/>
               <w:t>1 Difícil</w:t>
             </w:r>
           </w:p>
@@ -2341,8 +2440,16 @@
               <w:rPr>
                 <w:lang w:val="pt-BR"/>
               </w:rPr>
-              <w:t>Gustavo Kohatsu</w:t>
-            </w:r>
+              <w:t xml:space="preserve">Gustavo </w:t>
+            </w:r>
+            <w:proofErr w:type="spellStart"/>
+            <w:r>
+              <w:rPr>
+                <w:lang w:val="pt-BR"/>
+              </w:rPr>
+              <w:t>Kohatsu</w:t>
+            </w:r>
+            <w:proofErr w:type="spellEnd"/>
           </w:p>
           <w:p>
             <w:pPr>
@@ -2507,41 +2614,65 @@
               <w:rPr>
                 <w:lang w:val="pt-BR"/>
               </w:rPr>
-              <w:t>19/05 ás 20:30</w:t>
-            </w:r>
-          </w:p>
-          <w:p>
-            <w:pPr>
-              <w:rPr>
-                <w:lang w:val="pt-BR"/>
-              </w:rPr>
-            </w:pPr>
-          </w:p>
-          <w:p>
-            <w:pPr>
-              <w:rPr>
-                <w:lang w:val="pt-BR"/>
-              </w:rPr>
-            </w:pPr>
-          </w:p>
-          <w:p>
-            <w:pPr>
-              <w:rPr>
-                <w:lang w:val="pt-BR"/>
-              </w:rPr>
-            </w:pPr>
-          </w:p>
-          <w:p>
-            <w:pPr>
-              <w:rPr>
-                <w:lang w:val="pt-BR"/>
-              </w:rPr>
-            </w:pPr>
-            <w:r>
-              <w:rPr>
-                <w:lang w:val="pt-BR"/>
-              </w:rPr>
-              <w:t>19/05 ás 20:30</w:t>
+              <w:t xml:space="preserve">19/05 </w:t>
+            </w:r>
+            <w:r>
+              <w:rPr>
+                <w:lang w:val="pt-BR"/>
+              </w:rPr>
+              <w:t>às</w:t>
+            </w:r>
+            <w:r>
+              <w:rPr>
+                <w:lang w:val="pt-BR"/>
+              </w:rPr>
+              <w:t xml:space="preserve"> 20:30</w:t>
+            </w:r>
+          </w:p>
+          <w:p>
+            <w:pPr>
+              <w:rPr>
+                <w:lang w:val="pt-BR"/>
+              </w:rPr>
+            </w:pPr>
+          </w:p>
+          <w:p>
+            <w:pPr>
+              <w:rPr>
+                <w:lang w:val="pt-BR"/>
+              </w:rPr>
+            </w:pPr>
+          </w:p>
+          <w:p>
+            <w:pPr>
+              <w:rPr>
+                <w:lang w:val="pt-BR"/>
+              </w:rPr>
+            </w:pPr>
+          </w:p>
+          <w:p>
+            <w:pPr>
+              <w:rPr>
+                <w:lang w:val="pt-BR"/>
+              </w:rPr>
+            </w:pPr>
+            <w:r>
+              <w:rPr>
+                <w:lang w:val="pt-BR"/>
+              </w:rPr>
+              <w:t xml:space="preserve">19/05 </w:t>
+            </w:r>
+            <w:r>
+              <w:rPr>
+                <w:lang w:val="pt-BR"/>
+              </w:rPr>
+              <w:t>às</w:t>
+            </w:r>
+            <w:r>
+              <w:rPr>
+                <w:lang w:val="pt-BR"/>
+              </w:rPr>
+              <w:t xml:space="preserve"> 20:30</w:t>
             </w:r>
           </w:p>
           <w:p>
@@ -2611,7 +2742,19 @@
               <w:rPr>
                 <w:lang w:val="pt-BR"/>
               </w:rPr>
-              <w:t>23/05 ás 10:00</w:t>
+              <w:t xml:space="preserve">23/05 </w:t>
+            </w:r>
+            <w:r>
+              <w:rPr>
+                <w:lang w:val="pt-BR"/>
+              </w:rPr>
+              <w:t>às</w:t>
+            </w:r>
+            <w:r>
+              <w:rPr>
+                <w:lang w:val="pt-BR"/>
+              </w:rPr>
+              <w:t xml:space="preserve"> 10:00</w:t>
             </w:r>
           </w:p>
           <w:p>
@@ -2674,7 +2817,19 @@
               <w:rPr>
                 <w:lang w:val="pt-BR"/>
               </w:rPr>
-              <w:t>21/05 ás 10:00</w:t>
+              <w:t xml:space="preserve">21/05 </w:t>
+            </w:r>
+            <w:r>
+              <w:rPr>
+                <w:lang w:val="pt-BR"/>
+              </w:rPr>
+              <w:t>às</w:t>
+            </w:r>
+            <w:r>
+              <w:rPr>
+                <w:lang w:val="pt-BR"/>
+              </w:rPr>
+              <w:t xml:space="preserve"> 10:00</w:t>
             </w:r>
           </w:p>
           <w:p>
@@ -3391,7 +3546,87 @@
                 <w:szCs w:val="22"/>
                 <w:lang w:val="pt-BR"/>
               </w:rPr>
-              <w:t>Sempre perguntar se tem alguém usando o GitHub antes de fazer git push ou git pull. Tolerância de 5 minutos sem respostas.</w:t>
+              <w:t xml:space="preserve">Sempre perguntar se tem alguém usando o GitHub antes de fazer </w:t>
+            </w:r>
+            <w:proofErr w:type="spellStart"/>
+            <w:r>
+              <w:rPr>
+                <w:rFonts w:ascii="Aptos" w:eastAsia="Aptos" w:hAnsi="Aptos" w:cs="Aptos"/>
+                <w:sz w:val="22"/>
+                <w:szCs w:val="22"/>
+                <w:lang w:val="pt-BR"/>
+              </w:rPr>
+              <w:t>git</w:t>
+            </w:r>
+            <w:proofErr w:type="spellEnd"/>
+            <w:r>
+              <w:rPr>
+                <w:rFonts w:ascii="Aptos" w:eastAsia="Aptos" w:hAnsi="Aptos" w:cs="Aptos"/>
+                <w:sz w:val="22"/>
+                <w:szCs w:val="22"/>
+                <w:lang w:val="pt-BR"/>
+              </w:rPr>
+              <w:t xml:space="preserve"> </w:t>
+            </w:r>
+            <w:proofErr w:type="spellStart"/>
+            <w:r>
+              <w:rPr>
+                <w:rFonts w:ascii="Aptos" w:eastAsia="Aptos" w:hAnsi="Aptos" w:cs="Aptos"/>
+                <w:sz w:val="22"/>
+                <w:szCs w:val="22"/>
+                <w:lang w:val="pt-BR"/>
+              </w:rPr>
+              <w:t>push</w:t>
+            </w:r>
+            <w:proofErr w:type="spellEnd"/>
+            <w:r>
+              <w:rPr>
+                <w:rFonts w:ascii="Aptos" w:eastAsia="Aptos" w:hAnsi="Aptos" w:cs="Aptos"/>
+                <w:sz w:val="22"/>
+                <w:szCs w:val="22"/>
+                <w:lang w:val="pt-BR"/>
+              </w:rPr>
+              <w:t xml:space="preserve"> ou </w:t>
+            </w:r>
+            <w:proofErr w:type="spellStart"/>
+            <w:r>
+              <w:rPr>
+                <w:rFonts w:ascii="Aptos" w:eastAsia="Aptos" w:hAnsi="Aptos" w:cs="Aptos"/>
+                <w:sz w:val="22"/>
+                <w:szCs w:val="22"/>
+                <w:lang w:val="pt-BR"/>
+              </w:rPr>
+              <w:t>git</w:t>
+            </w:r>
+            <w:proofErr w:type="spellEnd"/>
+            <w:r>
+              <w:rPr>
+                <w:rFonts w:ascii="Aptos" w:eastAsia="Aptos" w:hAnsi="Aptos" w:cs="Aptos"/>
+                <w:sz w:val="22"/>
+                <w:szCs w:val="22"/>
+                <w:lang w:val="pt-BR"/>
+              </w:rPr>
+              <w:t xml:space="preserve"> </w:t>
+            </w:r>
+            <w:proofErr w:type="spellStart"/>
+            <w:r>
+              <w:rPr>
+                <w:rFonts w:ascii="Aptos" w:eastAsia="Aptos" w:hAnsi="Aptos" w:cs="Aptos"/>
+                <w:sz w:val="22"/>
+                <w:szCs w:val="22"/>
+                <w:lang w:val="pt-BR"/>
+              </w:rPr>
+              <w:t>pull</w:t>
+            </w:r>
+            <w:proofErr w:type="spellEnd"/>
+            <w:r>
+              <w:rPr>
+                <w:rFonts w:ascii="Aptos" w:eastAsia="Aptos" w:hAnsi="Aptos" w:cs="Aptos"/>
+                <w:sz w:val="22"/>
+                <w:szCs w:val="22"/>
+                <w:lang w:val="pt-BR"/>
+              </w:rPr>
+              <w:t>. Tolerância de 5 minutos sem respostas.</w:t>
             </w:r>
           </w:p>
         </w:tc>
@@ -3903,6 +4138,26 @@
           <w:p>
             <w:pPr>
               <w:rPr>
+                <w:lang w:val="pt-BR"/>
+              </w:rPr>
+            </w:pPr>
+            <w:r>
+              <w:rPr>
+                <w:color w:val="284571" w:themeColor="accent6" w:themeShade="80"/>
+                <w:lang w:val="pt-BR"/>
+              </w:rPr>
+              <w:t>•</w:t>
+            </w:r>
+            <w:r>
+              <w:rPr>
+                <w:lang w:val="pt-BR"/>
+              </w:rPr>
+              <w:t xml:space="preserve"> --- Desenvolvimento da Nova Dashboard</w:t>
+            </w:r>
+          </w:p>
+          <w:p>
+            <w:pPr>
+              <w:rPr>
                 <w:rFonts w:ascii="Aptos" w:eastAsia="Aptos" w:hAnsi="Aptos" w:cs="Aptos"/>
                 <w:sz w:val="22"/>
                 <w:szCs w:val="22"/>
@@ -3921,6 +4176,20 @@
           </w:tcPr>
           <w:p>
             <w:pPr>
+              <w:jc w:val="center"/>
+              <w:rPr>
+                <w:lang w:val="pt-BR"/>
+              </w:rPr>
+            </w:pPr>
+            <w:r>
+              <w:rPr>
+                <w:lang w:val="pt-BR"/>
+              </w:rPr>
+              <w:t>19/05 às 20:30</w:t>
+            </w:r>
+          </w:p>
+          <w:p>
+            <w:pPr>
               <w:rPr>
                 <w:rFonts w:ascii="Aptos" w:eastAsia="Aptos" w:hAnsi="Aptos" w:cs="Aptos"/>
                 <w:sz w:val="22"/>
@@ -3940,6 +4209,33 @@
           <w:p>
             <w:pPr>
               <w:rPr>
+                <w:lang w:val="pt-BR"/>
+              </w:rPr>
+            </w:pPr>
+            <w:r>
+              <w:rPr>
+                <w:lang w:val="pt-BR"/>
+              </w:rPr>
+              <w:t xml:space="preserve">Raine Jardim </w:t>
+            </w:r>
+          </w:p>
+          <w:p>
+            <w:pPr>
+              <w:rPr>
+                <w:lang w:val="pt-BR"/>
+              </w:rPr>
+            </w:pPr>
+            <w:r>
+              <w:rPr>
+                <w:lang w:val="pt-BR"/>
+              </w:rPr>
+              <w:t>Pedro Almeida</w:t>
+            </w:r>
+          </w:p>
+          <w:p>
+            <w:pPr>
+              <w:jc w:val="center"/>
+              <w:rPr>
                 <w:rFonts w:ascii="Aptos" w:eastAsia="Aptos" w:hAnsi="Aptos" w:cs="Aptos"/>
                 <w:sz w:val="22"/>
                 <w:szCs w:val="22"/>
@@ -3964,6 +4260,46 @@
           <w:p>
             <w:pPr>
               <w:rPr>
+                <w:lang w:val="pt-BR"/>
+              </w:rPr>
+            </w:pPr>
+            <w:r>
+              <w:rPr>
+                <w:color w:val="284571" w:themeColor="accent6" w:themeShade="80"/>
+                <w:lang w:val="pt-BR"/>
+              </w:rPr>
+              <w:t>•</w:t>
+            </w:r>
+            <w:r>
+              <w:rPr>
+                <w:lang w:val="pt-BR"/>
+              </w:rPr>
+              <w:t xml:space="preserve"> --- Adicionar a </w:t>
+            </w:r>
+            <w:proofErr w:type="spellStart"/>
+            <w:r>
+              <w:rPr>
+                <w:lang w:val="pt-BR"/>
+              </w:rPr>
+              <w:t>fkMatriz</w:t>
+            </w:r>
+            <w:proofErr w:type="spellEnd"/>
+            <w:r>
+              <w:rPr>
+                <w:lang w:val="pt-BR"/>
+              </w:rPr>
+              <w:t xml:space="preserve"> no HTML da Tela cadastro de </w:t>
+            </w:r>
+            <w:r>
+              <w:rPr>
+                <w:lang w:val="pt-BR"/>
+              </w:rPr>
+              <w:t>Empresa</w:t>
+            </w:r>
+          </w:p>
+          <w:p>
+            <w:pPr>
+              <w:rPr>
                 <w:rFonts w:ascii="Aptos" w:eastAsia="Aptos" w:hAnsi="Aptos" w:cs="Aptos"/>
                 <w:sz w:val="22"/>
                 <w:szCs w:val="22"/>
@@ -3997,6 +4333,21 @@
           </w:p>
           <w:p>
             <w:pPr>
+              <w:jc w:val="center"/>
+              <w:rPr>
+                <w:lang w:val="pt-BR"/>
+              </w:rPr>
+            </w:pPr>
+            <w:r>
+              <w:rPr>
+                <w:lang w:val="pt-BR"/>
+              </w:rPr>
+              <w:t>19/05 às 20:30</w:t>
+            </w:r>
+          </w:p>
+          <w:p>
+            <w:pPr>
+              <w:jc w:val="center"/>
               <w:rPr>
                 <w:rFonts w:ascii="Aptos" w:eastAsia="Aptos" w:hAnsi="Aptos" w:cs="Aptos"/>
                 <w:sz w:val="22"/>
@@ -4021,6 +4372,24 @@
                 <w:szCs w:val="22"/>
               </w:rPr>
             </w:pPr>
+            <w:r>
+              <w:rPr>
+                <w:rFonts w:ascii="Aptos" w:eastAsia="Aptos" w:hAnsi="Aptos" w:cs="Aptos"/>
+                <w:sz w:val="22"/>
+                <w:szCs w:val="22"/>
+              </w:rPr>
+              <w:t>Igor</w:t>
+            </w:r>
+          </w:p>
+          <w:p>
+            <w:pPr>
+              <w:jc w:val="center"/>
+              <w:rPr>
+                <w:rFonts w:ascii="Aptos" w:eastAsia="Aptos" w:hAnsi="Aptos" w:cs="Aptos"/>
+                <w:sz w:val="22"/>
+                <w:szCs w:val="22"/>
+              </w:rPr>
+            </w:pPr>
           </w:p>
         </w:tc>
       </w:tr>
@@ -4045,6 +4414,46 @@
                 <w:lang w:val="pt-BR"/>
               </w:rPr>
             </w:pPr>
+            <w:r>
+              <w:rPr>
+                <w:rFonts w:ascii="Aptos" w:eastAsia="Aptos" w:hAnsi="Aptos" w:cs="Aptos"/>
+                <w:color w:val="284571" w:themeColor="accent6" w:themeShade="80"/>
+                <w:sz w:val="22"/>
+                <w:szCs w:val="22"/>
+                <w:lang w:val="pt-BR"/>
+              </w:rPr>
+              <w:t>•</w:t>
+            </w:r>
+            <w:r>
+              <w:rPr>
+                <w:rFonts w:ascii="Aptos" w:eastAsia="Aptos" w:hAnsi="Aptos" w:cs="Aptos"/>
+                <w:sz w:val="22"/>
+                <w:szCs w:val="22"/>
+                <w:lang w:val="pt-BR"/>
+              </w:rPr>
+              <w:t xml:space="preserve"> --- Desenvolver o </w:t>
+            </w:r>
+            <w:proofErr w:type="spellStart"/>
+            <w:r>
+              <w:rPr>
+                <w:rFonts w:ascii="Aptos" w:eastAsia="Aptos" w:hAnsi="Aptos" w:cs="Aptos"/>
+                <w:sz w:val="22"/>
+                <w:szCs w:val="22"/>
+                <w:lang w:val="pt-BR"/>
+              </w:rPr>
+              <w:t>WebDataViz</w:t>
+            </w:r>
+            <w:proofErr w:type="spellEnd"/>
+          </w:p>
+          <w:p>
+            <w:pPr>
+              <w:rPr>
+                <w:rFonts w:ascii="Aptos" w:eastAsia="Aptos" w:hAnsi="Aptos" w:cs="Aptos"/>
+                <w:sz w:val="22"/>
+                <w:szCs w:val="22"/>
+                <w:lang w:val="pt-BR"/>
+              </w:rPr>
+            </w:pPr>
           </w:p>
         </w:tc>
         <w:tc>
@@ -4058,14 +4467,44 @@
           <w:p>
             <w:pPr>
               <w:rPr>
-                <w:rFonts w:ascii="Aptos" w:eastAsia="Aptos" w:hAnsi="Aptos" w:cs="Aptos"/>
-                <w:sz w:val="22"/>
-                <w:szCs w:val="22"/>
-              </w:rPr>
-            </w:pPr>
-          </w:p>
-          <w:p>
-            <w:pPr>
+                <w:lang w:val="pt-BR"/>
+              </w:rPr>
+            </w:pPr>
+          </w:p>
+          <w:p>
+            <w:pPr>
+              <w:rPr>
+                <w:lang w:val="pt-BR"/>
+              </w:rPr>
+            </w:pPr>
+          </w:p>
+          <w:p>
+            <w:pPr>
+              <w:jc w:val="center"/>
+              <w:rPr>
+                <w:lang w:val="pt-BR"/>
+              </w:rPr>
+            </w:pPr>
+            <w:r>
+              <w:rPr>
+                <w:lang w:val="pt-BR"/>
+              </w:rPr>
+              <w:t>23/05 às 10:00</w:t>
+            </w:r>
+          </w:p>
+          <w:p>
+            <w:pPr>
+              <w:jc w:val="center"/>
+              <w:rPr>
+                <w:rFonts w:ascii="Aptos" w:eastAsia="Aptos" w:hAnsi="Aptos" w:cs="Aptos"/>
+                <w:sz w:val="22"/>
+                <w:szCs w:val="22"/>
+              </w:rPr>
+            </w:pPr>
+          </w:p>
+          <w:p>
+            <w:pPr>
+              <w:jc w:val="center"/>
               <w:rPr>
                 <w:rFonts w:ascii="Aptos" w:eastAsia="Aptos" w:hAnsi="Aptos" w:cs="Aptos"/>
                 <w:sz w:val="22"/>
@@ -4085,6 +4524,53 @@
           <w:p>
             <w:pPr>
               <w:rPr>
+                <w:lang w:val="pt-BR"/>
+              </w:rPr>
+            </w:pPr>
+            <w:r>
+              <w:rPr>
+                <w:lang w:val="pt-BR"/>
+              </w:rPr>
+              <w:t>Pedro Henrique</w:t>
+            </w:r>
+          </w:p>
+          <w:p>
+            <w:pPr>
+              <w:rPr>
+                <w:lang w:val="pt-BR"/>
+              </w:rPr>
+            </w:pPr>
+            <w:r>
+              <w:rPr>
+                <w:lang w:val="pt-BR"/>
+              </w:rPr>
+              <w:t xml:space="preserve">Gustavo </w:t>
+            </w:r>
+            <w:proofErr w:type="spellStart"/>
+            <w:r>
+              <w:rPr>
+                <w:lang w:val="pt-BR"/>
+              </w:rPr>
+              <w:t>Kohatsu</w:t>
+            </w:r>
+            <w:proofErr w:type="spellEnd"/>
+          </w:p>
+          <w:p>
+            <w:pPr>
+              <w:rPr>
+                <w:lang w:val="pt-BR"/>
+              </w:rPr>
+            </w:pPr>
+            <w:r>
+              <w:rPr>
+                <w:lang w:val="pt-BR"/>
+              </w:rPr>
+              <w:t>João Vitor</w:t>
+            </w:r>
+          </w:p>
+          <w:p>
+            <w:pPr>
+              <w:rPr>
                 <w:rFonts w:ascii="Aptos" w:eastAsia="Aptos" w:hAnsi="Aptos" w:cs="Aptos"/>
                 <w:sz w:val="22"/>
                 <w:szCs w:val="22"/>
@@ -4111,6 +4597,46 @@
                 <w:rFonts w:ascii="Aptos" w:eastAsia="Aptos" w:hAnsi="Aptos" w:cs="Aptos"/>
                 <w:sz w:val="22"/>
                 <w:szCs w:val="22"/>
+                <w:lang w:val="pt-BR"/>
+              </w:rPr>
+            </w:pPr>
+            <w:r>
+              <w:rPr>
+                <w:rFonts w:ascii="Aptos" w:eastAsia="Aptos" w:hAnsi="Aptos" w:cs="Aptos"/>
+                <w:color w:val="284571" w:themeColor="accent6" w:themeShade="80"/>
+                <w:sz w:val="22"/>
+                <w:szCs w:val="22"/>
+                <w:lang w:val="pt-BR"/>
+              </w:rPr>
+              <w:t>•</w:t>
+            </w:r>
+            <w:r>
+              <w:rPr>
+                <w:rFonts w:ascii="Aptos" w:eastAsia="Aptos" w:hAnsi="Aptos" w:cs="Aptos"/>
+                <w:sz w:val="22"/>
+                <w:szCs w:val="22"/>
+                <w:lang w:val="pt-BR"/>
+              </w:rPr>
+              <w:t xml:space="preserve"> --- Desenvolver a ferramenta de </w:t>
+            </w:r>
+            <w:proofErr w:type="spellStart"/>
+            <w:r>
+              <w:rPr>
+                <w:rFonts w:ascii="Aptos" w:eastAsia="Aptos" w:hAnsi="Aptos" w:cs="Aptos"/>
+                <w:sz w:val="22"/>
+                <w:szCs w:val="22"/>
+                <w:lang w:val="pt-BR"/>
+              </w:rPr>
+              <w:t>HelpDesk</w:t>
+            </w:r>
+            <w:proofErr w:type="spellEnd"/>
+          </w:p>
+          <w:p>
+            <w:pPr>
+              <w:rPr>
+                <w:rFonts w:ascii="Aptos" w:eastAsia="Aptos" w:hAnsi="Aptos" w:cs="Aptos"/>
+                <w:sz w:val="22"/>
+                <w:szCs w:val="22"/>
               </w:rPr>
             </w:pPr>
           </w:p>
@@ -4125,6 +4651,31 @@
           </w:tcPr>
           <w:p>
             <w:pPr>
+              <w:jc w:val="center"/>
+              <w:rPr>
+                <w:rFonts w:ascii="Aptos" w:eastAsia="Aptos" w:hAnsi="Aptos" w:cs="Aptos"/>
+                <w:sz w:val="22"/>
+                <w:szCs w:val="22"/>
+              </w:rPr>
+            </w:pPr>
+          </w:p>
+          <w:p>
+            <w:pPr>
+              <w:jc w:val="center"/>
+              <w:rPr>
+                <w:lang w:val="pt-BR"/>
+              </w:rPr>
+            </w:pPr>
+            <w:r>
+              <w:rPr>
+                <w:lang w:val="pt-BR"/>
+              </w:rPr>
+              <w:t>21/05 às 10:00</w:t>
+            </w:r>
+          </w:p>
+          <w:p>
+            <w:pPr>
+              <w:jc w:val="center"/>
               <w:rPr>
                 <w:rFonts w:ascii="Aptos" w:eastAsia="Aptos" w:hAnsi="Aptos" w:cs="Aptos"/>
                 <w:sz w:val="22"/>
@@ -4144,6 +4695,32 @@
           <w:p>
             <w:pPr>
               <w:rPr>
+                <w:lang w:val="pt-BR"/>
+              </w:rPr>
+            </w:pPr>
+            <w:r>
+              <w:rPr>
+                <w:lang w:val="pt-BR"/>
+              </w:rPr>
+              <w:t>Rafael Lee</w:t>
+            </w:r>
+          </w:p>
+          <w:p>
+            <w:pPr>
+              <w:rPr>
+                <w:lang w:val="pt-BR"/>
+              </w:rPr>
+            </w:pPr>
+            <w:r>
+              <w:rPr>
+                <w:lang w:val="pt-BR"/>
+              </w:rPr>
+              <w:t>Pedro Almeida</w:t>
+            </w:r>
+          </w:p>
+          <w:p>
+            <w:pPr>
+              <w:rPr>
                 <w:rFonts w:ascii="Aptos" w:eastAsia="Aptos" w:hAnsi="Aptos" w:cs="Aptos"/>
                 <w:sz w:val="22"/>
                 <w:szCs w:val="22"/>
@@ -4173,6 +4750,55 @@
                 <w:lang w:val="pt-BR"/>
               </w:rPr>
             </w:pPr>
+            <w:r>
+              <w:rPr>
+                <w:rFonts w:ascii="Aptos" w:eastAsia="Aptos" w:hAnsi="Aptos" w:cs="Aptos"/>
+                <w:color w:val="284571" w:themeColor="accent6" w:themeShade="80"/>
+                <w:sz w:val="22"/>
+                <w:szCs w:val="22"/>
+                <w:lang w:val="pt-BR"/>
+              </w:rPr>
+              <w:t>•</w:t>
+            </w:r>
+            <w:r>
+              <w:rPr>
+                <w:rFonts w:ascii="Aptos" w:eastAsia="Aptos" w:hAnsi="Aptos" w:cs="Aptos"/>
+                <w:sz w:val="22"/>
+                <w:szCs w:val="22"/>
+                <w:lang w:val="pt-BR"/>
+              </w:rPr>
+              <w:t xml:space="preserve"> --- Realizar as perguntas do </w:t>
+            </w:r>
+            <w:proofErr w:type="spellStart"/>
+            <w:r>
+              <w:rPr>
+                <w:rFonts w:ascii="Aptos" w:eastAsia="Aptos" w:hAnsi="Aptos" w:cs="Aptos"/>
+                <w:sz w:val="22"/>
+                <w:szCs w:val="22"/>
+                <w:lang w:val="pt-BR"/>
+              </w:rPr>
+              <w:t>GameOfSelect</w:t>
+            </w:r>
+            <w:proofErr w:type="spellEnd"/>
+            <w:r>
+              <w:rPr>
+                <w:rFonts w:ascii="Aptos" w:eastAsia="Aptos" w:hAnsi="Aptos" w:cs="Aptos"/>
+                <w:sz w:val="22"/>
+                <w:szCs w:val="22"/>
+                <w:lang w:val="pt-BR"/>
+              </w:rPr>
+              <w:t>;</w:t>
+            </w:r>
+          </w:p>
+          <w:p>
+            <w:pPr>
+              <w:rPr>
+                <w:rFonts w:ascii="Aptos" w:eastAsia="Aptos" w:hAnsi="Aptos" w:cs="Aptos"/>
+                <w:sz w:val="22"/>
+                <w:szCs w:val="22"/>
+                <w:lang w:val="pt-BR"/>
+              </w:rPr>
+            </w:pPr>
           </w:p>
         </w:tc>
         <w:tc>
@@ -4192,6 +4818,42 @@
               </w:rPr>
             </w:pPr>
           </w:p>
+          <w:p>
+            <w:pPr>
+              <w:jc w:val="center"/>
+              <w:rPr>
+                <w:rFonts w:ascii="Aptos" w:eastAsia="Aptos" w:hAnsi="Aptos" w:cs="Aptos"/>
+                <w:sz w:val="22"/>
+                <w:szCs w:val="22"/>
+              </w:rPr>
+            </w:pPr>
+            <w:r>
+              <w:rPr>
+                <w:rFonts w:ascii="Aptos" w:eastAsia="Aptos" w:hAnsi="Aptos" w:cs="Aptos"/>
+                <w:sz w:val="22"/>
+                <w:szCs w:val="22"/>
+              </w:rPr>
+              <w:t xml:space="preserve">20/05 </w:t>
+            </w:r>
+            <w:proofErr w:type="spellStart"/>
+            <w:r>
+              <w:rPr>
+                <w:rFonts w:ascii="Aptos" w:eastAsia="Aptos" w:hAnsi="Aptos" w:cs="Aptos"/>
+                <w:sz w:val="22"/>
+                <w:szCs w:val="22"/>
+              </w:rPr>
+              <w:t>às</w:t>
+            </w:r>
+            <w:proofErr w:type="spellEnd"/>
+            <w:r>
+              <w:rPr>
+                <w:rFonts w:ascii="Aptos" w:eastAsia="Aptos" w:hAnsi="Aptos" w:cs="Aptos"/>
+                <w:sz w:val="22"/>
+                <w:szCs w:val="22"/>
+              </w:rPr>
+              <w:t xml:space="preserve"> 10:00</w:t>
+            </w:r>
+          </w:p>
         </w:tc>
         <w:tc>
           <w:tcPr>
@@ -4201,6 +4863,25 @@
               <w:right w:w="105" w:type="dxa"/>
             </w:tcMar>
           </w:tcPr>
+          <w:p>
+            <w:pPr>
+              <w:rPr>
+                <w:rFonts w:ascii="Aptos" w:eastAsia="Aptos" w:hAnsi="Aptos" w:cs="Aptos"/>
+                <w:sz w:val="22"/>
+                <w:szCs w:val="22"/>
+                <w:lang w:val="pt-BR"/>
+              </w:rPr>
+            </w:pPr>
+            <w:r>
+              <w:rPr>
+                <w:rFonts w:ascii="Aptos" w:eastAsia="Aptos" w:hAnsi="Aptos" w:cs="Aptos"/>
+                <w:sz w:val="22"/>
+                <w:szCs w:val="22"/>
+                <w:lang w:val="pt-BR"/>
+              </w:rPr>
+              <w:t>TODOS</w:t>
+            </w:r>
+          </w:p>
           <w:p>
             <w:pPr>
               <w:rPr>
@@ -4307,6 +4988,97 @@
     <w:p>
       <w:pPr>
         <w:rPr>
+          <w:color w:val="auto"/>
+          <w:lang w:val="pt-BR"/>
+        </w:rPr>
+      </w:pPr>
+    </w:p>
+    <w:p>
+      <w:pPr>
+        <w:rPr>
+          <w:color w:val="auto"/>
+          <w:lang w:val="pt-BR"/>
+        </w:rPr>
+      </w:pPr>
+    </w:p>
+    <w:p>
+      <w:pPr>
+        <w:pStyle w:val="PargrafodaLista"/>
+        <w:numPr>
+          <w:ilvl w:val="0"/>
+          <w:numId w:val="10"/>
+        </w:numPr>
+        <w:rPr>
+          <w:b/>
+          <w:bCs/>
+          <w:color w:val="auto"/>
+          <w:lang w:val="pt-BR"/>
+        </w:rPr>
+      </w:pPr>
+      <w:r>
+        <w:rPr>
+          <w:b/>
+          <w:bCs/>
+          <w:color w:val="auto"/>
+          <w:lang w:val="pt-BR"/>
+        </w:rPr>
+        <w:t xml:space="preserve">PEDRO NÃO REALIZOU AS PERGUNTAS QUE TINHA </w:t>
+      </w:r>
+      <w:proofErr w:type="gramStart"/>
+      <w:r>
+        <w:rPr>
+          <w:b/>
+          <w:bCs/>
+          <w:color w:val="auto"/>
+          <w:lang w:val="pt-BR"/>
+        </w:rPr>
+        <w:t>PRA</w:t>
+      </w:r>
+      <w:proofErr w:type="gramEnd"/>
+      <w:r>
+        <w:rPr>
+          <w:b/>
+          <w:bCs/>
+          <w:color w:val="auto"/>
+          <w:lang w:val="pt-BR"/>
+        </w:rPr>
+        <w:t xml:space="preserve"> FAZER.</w:t>
+      </w:r>
+    </w:p>
+    <w:p>
+      <w:pPr>
+        <w:pStyle w:val="PargrafodaLista"/>
+        <w:numPr>
+          <w:ilvl w:val="0"/>
+          <w:numId w:val="10"/>
+        </w:numPr>
+        <w:rPr>
+          <w:b/>
+          <w:bCs/>
+          <w:color w:val="auto"/>
+          <w:lang w:val="pt-BR"/>
+        </w:rPr>
+      </w:pPr>
+      <w:r>
+        <w:rPr>
+          <w:b/>
+          <w:bCs/>
+          <w:color w:val="auto"/>
+          <w:lang w:val="pt-BR"/>
+        </w:rPr>
+        <w:t>NÃO CONSEGUIMOS FAZER A INTEGRAÇÃO DA DASHBOARD</w:t>
+      </w:r>
+    </w:p>
+    <w:p>
+      <w:pPr>
+        <w:pStyle w:val="PargrafodaLista"/>
+        <w:numPr>
+          <w:ilvl w:val="0"/>
+          <w:numId w:val="10"/>
+        </w:numPr>
+        <w:rPr>
+          <w:b/>
+          <w:bCs/>
           <w:color w:val="auto"/>
           <w:lang w:val="pt-BR"/>
         </w:rPr>
@@ -5175,6 +5947,119 @@
     </w:lvl>
   </w:abstractNum>
   <w:abstractNum w:abstractNumId="8" w15:restartNumberingAfterBreak="0">
+    <w:nsid w:val="5CC12B61"/>
+    <w:multiLevelType w:val="hybridMultilevel"/>
+    <w:tmpl w:val="BCAC8996"/>
+    <w:lvl w:ilvl="0" w:tplc="04160001">
+      <w:start w:val="1"/>
+      <w:numFmt w:val="bullet"/>
+      <w:lvlText w:val=""/>
+      <w:lvlJc w:val="left"/>
+      <w:pPr>
+        <w:ind w:left="720" w:hanging="360"/>
+      </w:pPr>
+      <w:rPr>
+        <w:rFonts w:ascii="Symbol" w:hAnsi="Symbol" w:hint="default"/>
+      </w:rPr>
+    </w:lvl>
+    <w:lvl w:ilvl="1" w:tplc="04160003" w:tentative="1">
+      <w:start w:val="1"/>
+      <w:numFmt w:val="bullet"/>
+      <w:lvlText w:val="o"/>
+      <w:lvlJc w:val="left"/>
+      <w:pPr>
+        <w:ind w:left="1440" w:hanging="360"/>
+      </w:pPr>
+      <w:rPr>
+        <w:rFonts w:ascii="Courier New" w:hAnsi="Courier New" w:cs="Courier New" w:hint="default"/>
+      </w:rPr>
+    </w:lvl>
+    <w:lvl w:ilvl="2" w:tplc="04160005" w:tentative="1">
+      <w:start w:val="1"/>
+      <w:numFmt w:val="bullet"/>
+      <w:lvlText w:val=""/>
+      <w:lvlJc w:val="left"/>
+      <w:pPr>
+        <w:ind w:left="2160" w:hanging="360"/>
+      </w:pPr>
+      <w:rPr>
+        <w:rFonts w:ascii="Wingdings" w:hAnsi="Wingdings" w:hint="default"/>
+      </w:rPr>
+    </w:lvl>
+    <w:lvl w:ilvl="3" w:tplc="04160001" w:tentative="1">
+      <w:start w:val="1"/>
+      <w:numFmt w:val="bullet"/>
+      <w:lvlText w:val=""/>
+      <w:lvlJc w:val="left"/>
+      <w:pPr>
+        <w:ind w:left="2880" w:hanging="360"/>
+      </w:pPr>
+      <w:rPr>
+        <w:rFonts w:ascii="Symbol" w:hAnsi="Symbol" w:hint="default"/>
+      </w:rPr>
+    </w:lvl>
+    <w:lvl w:ilvl="4" w:tplc="04160003" w:tentative="1">
+      <w:start w:val="1"/>
+      <w:numFmt w:val="bullet"/>
+      <w:lvlText w:val="o"/>
+      <w:lvlJc w:val="left"/>
+      <w:pPr>
+        <w:ind w:left="3600" w:hanging="360"/>
+      </w:pPr>
+      <w:rPr>
+        <w:rFonts w:ascii="Courier New" w:hAnsi="Courier New" w:cs="Courier New" w:hint="default"/>
+      </w:rPr>
+    </w:lvl>
+    <w:lvl w:ilvl="5" w:tplc="04160005" w:tentative="1">
+      <w:start w:val="1"/>
+      <w:numFmt w:val="bullet"/>
+      <w:lvlText w:val=""/>
+      <w:lvlJc w:val="left"/>
+      <w:pPr>
+        <w:ind w:left="4320" w:hanging="360"/>
+      </w:pPr>
+      <w:rPr>
+        <w:rFonts w:ascii="Wingdings" w:hAnsi="Wingdings" w:hint="default"/>
+      </w:rPr>
+    </w:lvl>
+    <w:lvl w:ilvl="6" w:tplc="04160001" w:tentative="1">
+      <w:start w:val="1"/>
+      <w:numFmt w:val="bullet"/>
+      <w:lvlText w:val=""/>
+      <w:lvlJc w:val="left"/>
+      <w:pPr>
+        <w:ind w:left="5040" w:hanging="360"/>
+      </w:pPr>
+      <w:rPr>
+        <w:rFonts w:ascii="Symbol" w:hAnsi="Symbol" w:hint="default"/>
+      </w:rPr>
+    </w:lvl>
+    <w:lvl w:ilvl="7" w:tplc="04160003" w:tentative="1">
+      <w:start w:val="1"/>
+      <w:numFmt w:val="bullet"/>
+      <w:lvlText w:val="o"/>
+      <w:lvlJc w:val="left"/>
+      <w:pPr>
+        <w:ind w:left="5760" w:hanging="360"/>
+      </w:pPr>
+      <w:rPr>
+        <w:rFonts w:ascii="Courier New" w:hAnsi="Courier New" w:cs="Courier New" w:hint="default"/>
+      </w:rPr>
+    </w:lvl>
+    <w:lvl w:ilvl="8" w:tplc="04160005" w:tentative="1">
+      <w:start w:val="1"/>
+      <w:numFmt w:val="bullet"/>
+      <w:lvlText w:val=""/>
+      <w:lvlJc w:val="left"/>
+      <w:pPr>
+        <w:ind w:left="6480" w:hanging="360"/>
+      </w:pPr>
+      <w:rPr>
+        <w:rFonts w:ascii="Wingdings" w:hAnsi="Wingdings" w:hint="default"/>
+      </w:rPr>
+    </w:lvl>
+  </w:abstractNum>
+  <w:abstractNum w:abstractNumId="9" w15:restartNumberingAfterBreak="0">
     <w:nsid w:val="6CA95284"/>
     <w:multiLevelType w:val="hybridMultilevel"/>
     <w:tmpl w:val="8DB4B09E"/>
@@ -5310,10 +6195,13 @@
     <w:abstractNumId w:val="4"/>
   </w:num>
   <w:num w:numId="8" w16cid:durableId="2138991594">
-    <w:abstractNumId w:val="8"/>
+    <w:abstractNumId w:val="9"/>
   </w:num>
   <w:num w:numId="9" w16cid:durableId="266431700">
     <w:abstractNumId w:val="5"/>
+  </w:num>
+  <w:num w:numId="10" w16cid:durableId="95635009">
+    <w:abstractNumId w:val="8"/>
   </w:num>
 </w:numbering>
 </file>
@@ -5718,7 +6606,7 @@
     <w:name w:val="Normal"/>
     <w:uiPriority w:val="3"/>
     <w:qFormat/>
-    <w:rsid w:val="00E24B69"/>
+    <w:rsid w:val="008B04E8"/>
     <w:pPr>
       <w:spacing w:before="120"/>
     </w:pPr>
@@ -6493,11 +7381,13 @@
     <w:rsid w:val="00377D41"/>
     <w:rsid w:val="003830B9"/>
     <w:rsid w:val="003F02DA"/>
+    <w:rsid w:val="004032FB"/>
     <w:rsid w:val="00471D66"/>
     <w:rsid w:val="004E78EE"/>
     <w:rsid w:val="00556CF8"/>
     <w:rsid w:val="00562528"/>
     <w:rsid w:val="0060687E"/>
+    <w:rsid w:val="006500F5"/>
     <w:rsid w:val="0065479B"/>
     <w:rsid w:val="006F4713"/>
     <w:rsid w:val="00785618"/>
@@ -7302,39 +8192,6 @@
 </file>
 
 <file path=customXml/item1.xml><?xml version="1.0" encoding="utf-8"?>
-<p:properties xmlns:p="http://schemas.microsoft.com/office/2006/metadata/properties" xmlns:xsi="http://www.w3.org/2001/XMLSchema-instance" xmlns:pc="http://schemas.microsoft.com/office/infopath/2007/PartnerControls">
-  <documentManagement>
-    <_ip_UnifiedCompliancePolicyUIAction xmlns="http://schemas.microsoft.com/sharepoint/v3" xsi:nil="true"/>
-    <Image xmlns="71af3243-3dd4-4a8d-8c0d-dd76da1f02a5">
-      <Url xsi:nil="true"/>
-      <Description xsi:nil="true"/>
-    </Image>
-    <Status xmlns="71af3243-3dd4-4a8d-8c0d-dd76da1f02a5">Not started</Status>
-    <Background xmlns="71af3243-3dd4-4a8d-8c0d-dd76da1f02a5">false</Background>
-    <_ip_UnifiedCompliancePolicyProperties xmlns="http://schemas.microsoft.com/sharepoint/v3" xsi:nil="true"/>
-    <ImageTagsTaxHTField xmlns="71af3243-3dd4-4a8d-8c0d-dd76da1f02a5">
-      <Terms xmlns="http://schemas.microsoft.com/office/infopath/2007/PartnerControls"/>
-    </ImageTagsTaxHTField>
-    <TaxCatchAll xmlns="230e9df3-be65-4c73-a93b-d1236ebd677e" xsi:nil="true"/>
-    <MediaServiceKeyPoints xmlns="71af3243-3dd4-4a8d-8c0d-dd76da1f02a5" xsi:nil="true"/>
-  </documentManagement>
-</p:properties>
-</file>
-
-<file path=customXml/item2.xml><?xml version="1.0" encoding="utf-8"?>
-<b:Sources xmlns:b="http://schemas.openxmlformats.org/officeDocument/2006/bibliography" xmlns="http://schemas.openxmlformats.org/officeDocument/2006/bibliography" SelectedStyle="\APASixthEditionOfficeOnline.xsl" StyleName="APA" Version="6"/>
-</file>
-
-<file path=customXml/item3.xml><?xml version="1.0" encoding="utf-8"?>
-<?mso-contentType ?>
-<FormTemplates xmlns="http://schemas.microsoft.com/sharepoint/v3/contenttype/forms">
-  <Display>DocumentLibraryForm</Display>
-  <Edit>DocumentLibraryForm</Edit>
-  <New>DocumentLibraryForm</New>
-</FormTemplates>
-</file>
-
-<file path=customXml/item4.xml><?xml version="1.0" encoding="utf-8"?>
 <ct:contentTypeSchema xmlns:ct="http://schemas.microsoft.com/office/2006/metadata/contentType" xmlns:ma="http://schemas.microsoft.com/office/2006/metadata/properties/metaAttributes" ct:_="" ma:_="" ma:contentTypeName="Document" ma:contentTypeID="0x01010079F111ED35F8CC479449609E8A0923A6" ma:contentTypeVersion="26" ma:contentTypeDescription="Create a new document." ma:contentTypeScope="" ma:versionID="ac37c1753acd5e330d2062ccec26ea66">
   <xsd:schema xmlns:xsd="http://www.w3.org/2001/XMLSchema" xmlns:xs="http://www.w3.org/2001/XMLSchema" xmlns:p="http://schemas.microsoft.com/office/2006/metadata/properties" xmlns:ns1="http://schemas.microsoft.com/sharepoint/v3" xmlns:ns2="71af3243-3dd4-4a8d-8c0d-dd76da1f02a5" xmlns:ns3="16c05727-aa75-4e4a-9b5f-8a80a1165891" xmlns:ns4="230e9df3-be65-4c73-a93b-d1236ebd677e" targetNamespace="http://schemas.microsoft.com/office/2006/metadata/properties" ma:root="true" ma:fieldsID="3b340c7101c92c5120abd06486f94548" ns1:_="" ns2:_="" ns3:_="" ns4:_="">
     <xsd:import namespace="http://schemas.microsoft.com/sharepoint/v3"/>
@@ -7634,35 +8491,40 @@
 </ct:contentTypeSchema>
 </file>
 
-<file path=customXml/itemProps1.xml><?xml version="1.0" encoding="utf-8"?>
-<ds:datastoreItem xmlns:ds="http://schemas.openxmlformats.org/officeDocument/2006/customXml" ds:itemID="{B1F9EC08-6BC6-4BD9-AD28-19283A32E22A}">
-  <ds:schemaRefs>
-    <ds:schemaRef ds:uri="http://schemas.microsoft.com/office/2006/metadata/properties"/>
-    <ds:schemaRef ds:uri="http://schemas.microsoft.com/office/infopath/2007/PartnerControls"/>
-    <ds:schemaRef ds:uri="http://schemas.microsoft.com/sharepoint/v3"/>
-    <ds:schemaRef ds:uri="71af3243-3dd4-4a8d-8c0d-dd76da1f02a5"/>
-    <ds:schemaRef ds:uri="230e9df3-be65-4c73-a93b-d1236ebd677e"/>
-  </ds:schemaRefs>
-</ds:datastoreItem>
+<file path=customXml/item2.xml><?xml version="1.0" encoding="utf-8"?>
+<?mso-contentType ?>
+<FormTemplates xmlns="http://schemas.microsoft.com/sharepoint/v3/contenttype/forms">
+  <Display>DocumentLibraryForm</Display>
+  <Edit>DocumentLibraryForm</Edit>
+  <New>DocumentLibraryForm</New>
+</FormTemplates>
 </file>
 
-<file path=customXml/itemProps2.xml><?xml version="1.0" encoding="utf-8"?>
-<ds:datastoreItem xmlns:ds="http://schemas.openxmlformats.org/officeDocument/2006/customXml" ds:itemID="{BD4C4118-7E58-4965-86A7-E71FE68A703C}">
-  <ds:schemaRefs>
-    <ds:schemaRef ds:uri="http://schemas.openxmlformats.org/officeDocument/2006/bibliography"/>
-  </ds:schemaRefs>
-</ds:datastoreItem>
+<file path=customXml/item3.xml><?xml version="1.0" encoding="utf-8"?>
+<b:Sources xmlns:b="http://schemas.openxmlformats.org/officeDocument/2006/bibliography" xmlns="http://schemas.openxmlformats.org/officeDocument/2006/bibliography" SelectedStyle="\APASixthEditionOfficeOnline.xsl" StyleName="APA" Version="6"/>
 </file>
 
-<file path=customXml/itemProps3.xml><?xml version="1.0" encoding="utf-8"?>
-<ds:datastoreItem xmlns:ds="http://schemas.openxmlformats.org/officeDocument/2006/customXml" ds:itemID="{63830A5D-A47D-4D93-B099-B4DAAC57C7B3}">
-  <ds:schemaRefs>
-    <ds:schemaRef ds:uri="http://schemas.microsoft.com/sharepoint/v3/contenttype/forms"/>
-  </ds:schemaRefs>
-</ds:datastoreItem>
+<file path=customXml/item4.xml><?xml version="1.0" encoding="utf-8"?>
+<p:properties xmlns:p="http://schemas.microsoft.com/office/2006/metadata/properties" xmlns:xsi="http://www.w3.org/2001/XMLSchema-instance" xmlns:pc="http://schemas.microsoft.com/office/infopath/2007/PartnerControls">
+  <documentManagement>
+    <_ip_UnifiedCompliancePolicyUIAction xmlns="http://schemas.microsoft.com/sharepoint/v3" xsi:nil="true"/>
+    <Image xmlns="71af3243-3dd4-4a8d-8c0d-dd76da1f02a5">
+      <Url xsi:nil="true"/>
+      <Description xsi:nil="true"/>
+    </Image>
+    <Status xmlns="71af3243-3dd4-4a8d-8c0d-dd76da1f02a5">Not started</Status>
+    <Background xmlns="71af3243-3dd4-4a8d-8c0d-dd76da1f02a5">false</Background>
+    <_ip_UnifiedCompliancePolicyProperties xmlns="http://schemas.microsoft.com/sharepoint/v3" xsi:nil="true"/>
+    <ImageTagsTaxHTField xmlns="71af3243-3dd4-4a8d-8c0d-dd76da1f02a5">
+      <Terms xmlns="http://schemas.microsoft.com/office/infopath/2007/PartnerControls"/>
+    </ImageTagsTaxHTField>
+    <TaxCatchAll xmlns="230e9df3-be65-4c73-a93b-d1236ebd677e" xsi:nil="true"/>
+    <MediaServiceKeyPoints xmlns="71af3243-3dd4-4a8d-8c0d-dd76da1f02a5" xsi:nil="true"/>
+  </documentManagement>
+</p:properties>
 </file>
 
-<file path=customXml/itemProps4.xml><?xml version="1.0" encoding="utf-8"?>
+<file path=customXml/itemProps1.xml><?xml version="1.0" encoding="utf-8"?>
 <ds:datastoreItem xmlns:ds="http://schemas.openxmlformats.org/officeDocument/2006/customXml" ds:itemID="{BB9989C6-A6AB-45B7-953F-A453435EC436}">
   <ds:schemaRefs>
     <ds:schemaRef ds:uri="http://schemas.microsoft.com/office/2006/metadata/contentType"/>
@@ -7683,6 +8545,34 @@
 </ds:datastoreItem>
 </file>
 
+<file path=customXml/itemProps2.xml><?xml version="1.0" encoding="utf-8"?>
+<ds:datastoreItem xmlns:ds="http://schemas.openxmlformats.org/officeDocument/2006/customXml" ds:itemID="{63830A5D-A47D-4D93-B099-B4DAAC57C7B3}">
+  <ds:schemaRefs>
+    <ds:schemaRef ds:uri="http://schemas.microsoft.com/sharepoint/v3/contenttype/forms"/>
+  </ds:schemaRefs>
+</ds:datastoreItem>
+</file>
+
+<file path=customXml/itemProps3.xml><?xml version="1.0" encoding="utf-8"?>
+<ds:datastoreItem xmlns:ds="http://schemas.openxmlformats.org/officeDocument/2006/customXml" ds:itemID="{BD4C4118-7E58-4965-86A7-E71FE68A703C}">
+  <ds:schemaRefs>
+    <ds:schemaRef ds:uri="http://schemas.openxmlformats.org/officeDocument/2006/bibliography"/>
+  </ds:schemaRefs>
+</ds:datastoreItem>
+</file>
+
+<file path=customXml/itemProps4.xml><?xml version="1.0" encoding="utf-8"?>
+<ds:datastoreItem xmlns:ds="http://schemas.openxmlformats.org/officeDocument/2006/customXml" ds:itemID="{B1F9EC08-6BC6-4BD9-AD28-19283A32E22A}">
+  <ds:schemaRefs>
+    <ds:schemaRef ds:uri="http://schemas.microsoft.com/office/2006/metadata/properties"/>
+    <ds:schemaRef ds:uri="http://schemas.microsoft.com/office/infopath/2007/PartnerControls"/>
+    <ds:schemaRef ds:uri="http://schemas.microsoft.com/sharepoint/v3"/>
+    <ds:schemaRef ds:uri="71af3243-3dd4-4a8d-8c0d-dd76da1f02a5"/>
+    <ds:schemaRef ds:uri="230e9df3-be65-4c73-a93b-d1236ebd677e"/>
+  </ds:schemaRefs>
+</ds:datastoreItem>
+</file>
+
 <file path=docMetadata/LabelInfo.xml><?xml version="1.0" encoding="utf-8"?>
 <clbl:labelList xmlns:clbl="http://schemas.microsoft.com/office/2020/mipLabelMetadata"/>
 </file>
</xml_diff>